<commit_message>
Debut ecriture doc string et exctraction via exportdoc
</commit_message>
<xml_diff>
--- a/Rapport.docx
+++ b/Rapport.docx
@@ -202,6 +202,15 @@
     </w:p>
     <w:sdt>
       <w:sdtPr>
+        <w:rPr>
+          <w:rFonts w:asciiTheme="minorHAnsi" w:eastAsiaTheme="minorHAnsi" w:hAnsiTheme="minorHAnsi" w:cstheme="minorBidi"/>
+          <w:color w:val="auto"/>
+          <w:kern w:val="2"/>
+          <w:sz w:val="22"/>
+          <w:szCs w:val="22"/>
+          <w:lang w:eastAsia="en-US"/>
+          <w14:ligatures w14:val="standardContextual"/>
+        </w:rPr>
         <w:id w:val="-747881555"/>
         <w:docPartObj>
           <w:docPartGallery w:val="Table of Contents"/>
@@ -210,15 +219,8 @@
       </w:sdtPr>
       <w:sdtEndPr>
         <w:rPr>
-          <w:rFonts w:asciiTheme="minorHAnsi" w:eastAsiaTheme="minorHAnsi" w:hAnsiTheme="minorHAnsi" w:cstheme="minorBidi"/>
           <w:b/>
           <w:bCs/>
-          <w:color w:val="auto"/>
-          <w:kern w:val="2"/>
-          <w:sz w:val="22"/>
-          <w:szCs w:val="22"/>
-          <w:lang w:eastAsia="en-US"/>
-          <w14:ligatures w14:val="standardContextual"/>
         </w:rPr>
       </w:sdtEndPr>
       <w:sdtContent>
@@ -748,6 +750,14 @@
       <w:bookmarkStart w:id="0" w:name="_Toc218948977"/>
       <w:r>
         <w:lastRenderedPageBreak/>
+        <w:t>Documentation utilisateur</w:t>
+      </w:r>
+    </w:p>
+    <w:p>
+      <w:pPr>
+        <w:pStyle w:val="Titre1"/>
+      </w:pPr>
+      <w:r>
         <w:t>Problème</w:t>
       </w:r>
       <w:bookmarkEnd w:id="0"/>
@@ -759,71 +769,19 @@
       <w:pPr>
         <w:pStyle w:val="Titre1"/>
       </w:pPr>
-      <w:bookmarkStart w:id="1" w:name="_Toc218948978"/>
+      <w:bookmarkStart w:id="1" w:name="_Toc218948983"/>
       <w:r>
-        <w:t>Partie 1</w:t>
+        <w:t>Analyse</w:t>
       </w:r>
-      <w:bookmarkEnd w:id="1"/>
     </w:p>
     <w:p>
       <w:pPr>
         <w:pStyle w:val="Titre1"/>
       </w:pPr>
-      <w:bookmarkStart w:id="2" w:name="_Toc218948979"/>
-      <w:r>
-        <w:t>Partie 2</w:t>
-      </w:r>
-      <w:bookmarkEnd w:id="2"/>
-    </w:p>
-    <w:p>
-      <w:pPr>
-        <w:pStyle w:val="Titre1"/>
-      </w:pPr>
-      <w:bookmarkStart w:id="3" w:name="_Toc218948980"/>
-      <w:r>
-        <w:t xml:space="preserve">Partie </w:t>
-      </w:r>
-      <w:r>
-        <w:t>3</w:t>
-      </w:r>
-      <w:bookmarkEnd w:id="3"/>
-    </w:p>
-    <w:p>
-      <w:pPr>
-        <w:pStyle w:val="Titre1"/>
-      </w:pPr>
-      <w:bookmarkStart w:id="4" w:name="_Toc218948981"/>
-      <w:r>
-        <w:t xml:space="preserve">Partie </w:t>
-      </w:r>
-      <w:r>
-        <w:t>4</w:t>
-      </w:r>
-      <w:bookmarkEnd w:id="4"/>
-    </w:p>
-    <w:p>
-      <w:pPr>
-        <w:pStyle w:val="Titre1"/>
-      </w:pPr>
-      <w:bookmarkStart w:id="5" w:name="_Toc218948982"/>
-      <w:r>
-        <w:t xml:space="preserve">Partie </w:t>
-      </w:r>
-      <w:r>
-        <w:t>5</w:t>
-      </w:r>
-      <w:bookmarkEnd w:id="5"/>
-    </w:p>
-    <w:p/>
-    <w:p>
-      <w:pPr>
-        <w:pStyle w:val="Titre1"/>
-      </w:pPr>
-      <w:bookmarkStart w:id="6" w:name="_Toc218948983"/>
       <w:r>
         <w:t>Conclusion</w:t>
       </w:r>
-      <w:bookmarkEnd w:id="6"/>
+      <w:bookmarkEnd w:id="1"/>
       <w:r>
         <w:t xml:space="preserve"> </w:t>
       </w:r>

</xml_diff>

<commit_message>
Docstring part2 et part5
</commit_message>
<xml_diff>
--- a/Rapport.docx
+++ b/Rapport.docx
@@ -38,7 +38,7 @@
                     </pic:cNvPicPr>
                   </pic:nvPicPr>
                   <pic:blipFill>
-                    <a:blip r:embed="rId7">
+                    <a:blip r:embed="rId8">
                       <a:extLst>
                         <a:ext uri="{28A0092B-C50C-407E-A947-70E740481C1C}">
                           <a14:useLocalDpi xmlns:a14="http://schemas.microsoft.com/office/drawing/2010/main" val="0"/>
@@ -239,7 +239,11 @@
               <w:tab w:val="right" w:leader="dot" w:pos="9016"/>
             </w:tabs>
             <w:rPr>
+              <w:rFonts w:eastAsiaTheme="minorEastAsia"/>
               <w:noProof/>
+              <w:sz w:val="24"/>
+              <w:szCs w:val="24"/>
+              <w:lang w:eastAsia="fr-FR"/>
             </w:rPr>
           </w:pPr>
           <w:r>
@@ -251,13 +255,13 @@
           <w:r>
             <w:fldChar w:fldCharType="separate"/>
           </w:r>
-          <w:hyperlink w:anchor="_Toc218948977" w:history="1">
+          <w:hyperlink w:anchor="_Toc219218394" w:history="1">
             <w:r>
               <w:rPr>
                 <w:rStyle w:val="Lienhypertexte"/>
                 <w:noProof/>
               </w:rPr>
-              <w:t>Problème</w:t>
+              <w:t>Documentation utilisateur</w:t>
             </w:r>
             <w:r>
               <w:rPr>
@@ -278,7 +282,7 @@
                 <w:noProof/>
                 <w:webHidden/>
               </w:rPr>
-              <w:instrText xml:space="preserve"> PAGEREF _Toc218948977 \h </w:instrText>
+              <w:instrText xml:space="preserve"> PAGEREF _Toc219218394 \h </w:instrText>
             </w:r>
             <w:r>
               <w:rPr>
@@ -316,16 +320,20 @@
               <w:tab w:val="right" w:leader="dot" w:pos="9016"/>
             </w:tabs>
             <w:rPr>
+              <w:rFonts w:eastAsiaTheme="minorEastAsia"/>
               <w:noProof/>
+              <w:sz w:val="24"/>
+              <w:szCs w:val="24"/>
+              <w:lang w:eastAsia="fr-FR"/>
             </w:rPr>
           </w:pPr>
-          <w:hyperlink w:anchor="_Toc218948978" w:history="1">
+          <w:hyperlink w:anchor="_Toc219218395" w:history="1">
             <w:r>
               <w:rPr>
                 <w:rStyle w:val="Lienhypertexte"/>
                 <w:noProof/>
               </w:rPr>
-              <w:t>Partie 1</w:t>
+              <w:t>Problème</w:t>
             </w:r>
             <w:r>
               <w:rPr>
@@ -346,7 +354,7 @@
                 <w:noProof/>
                 <w:webHidden/>
               </w:rPr>
-              <w:instrText xml:space="preserve"> PAGEREF _Toc218948978 \h </w:instrText>
+              <w:instrText xml:space="preserve"> PAGEREF _Toc219218395 \h </w:instrText>
             </w:r>
             <w:r>
               <w:rPr>
@@ -384,16 +392,20 @@
               <w:tab w:val="right" w:leader="dot" w:pos="9016"/>
             </w:tabs>
             <w:rPr>
+              <w:rFonts w:eastAsiaTheme="minorEastAsia"/>
               <w:noProof/>
+              <w:sz w:val="24"/>
+              <w:szCs w:val="24"/>
+              <w:lang w:eastAsia="fr-FR"/>
             </w:rPr>
           </w:pPr>
-          <w:hyperlink w:anchor="_Toc218948979" w:history="1">
+          <w:hyperlink w:anchor="_Toc219218396" w:history="1">
             <w:r>
               <w:rPr>
                 <w:rStyle w:val="Lienhypertexte"/>
                 <w:noProof/>
               </w:rPr>
-              <w:t>Partie 2</w:t>
+              <w:t>Analyse</w:t>
             </w:r>
             <w:r>
               <w:rPr>
@@ -414,7 +426,7 @@
                 <w:noProof/>
                 <w:webHidden/>
               </w:rPr>
-              <w:instrText xml:space="preserve"> PAGEREF _Toc218948979 \h </w:instrText>
+              <w:instrText xml:space="preserve"> PAGEREF _Toc219218396 \h </w:instrText>
             </w:r>
             <w:r>
               <w:rPr>
@@ -452,16 +464,20 @@
               <w:tab w:val="right" w:leader="dot" w:pos="9016"/>
             </w:tabs>
             <w:rPr>
+              <w:rFonts w:eastAsiaTheme="minorEastAsia"/>
               <w:noProof/>
+              <w:sz w:val="24"/>
+              <w:szCs w:val="24"/>
+              <w:lang w:eastAsia="fr-FR"/>
             </w:rPr>
           </w:pPr>
-          <w:hyperlink w:anchor="_Toc218948980" w:history="1">
+          <w:hyperlink w:anchor="_Toc219218397" w:history="1">
             <w:r>
               <w:rPr>
                 <w:rStyle w:val="Lienhypertexte"/>
                 <w:noProof/>
               </w:rPr>
-              <w:t>Partie 3</w:t>
+              <w:t>Conclusion</w:t>
             </w:r>
             <w:r>
               <w:rPr>
@@ -482,211 +498,7 @@
                 <w:noProof/>
                 <w:webHidden/>
               </w:rPr>
-              <w:instrText xml:space="preserve"> PAGEREF _Toc218948980 \h </w:instrText>
-            </w:r>
-            <w:r>
-              <w:rPr>
-                <w:noProof/>
-                <w:webHidden/>
-              </w:rPr>
-            </w:r>
-            <w:r>
-              <w:rPr>
-                <w:noProof/>
-                <w:webHidden/>
-              </w:rPr>
-              <w:fldChar w:fldCharType="separate"/>
-            </w:r>
-            <w:r>
-              <w:rPr>
-                <w:noProof/>
-                <w:webHidden/>
-              </w:rPr>
-              <w:t>3</w:t>
-            </w:r>
-            <w:r>
-              <w:rPr>
-                <w:noProof/>
-                <w:webHidden/>
-              </w:rPr>
-              <w:fldChar w:fldCharType="end"/>
-            </w:r>
-          </w:hyperlink>
-        </w:p>
-        <w:p>
-          <w:pPr>
-            <w:pStyle w:val="TM1"/>
-            <w:tabs>
-              <w:tab w:val="right" w:leader="dot" w:pos="9016"/>
-            </w:tabs>
-            <w:rPr>
-              <w:noProof/>
-            </w:rPr>
-          </w:pPr>
-          <w:hyperlink w:anchor="_Toc218948981" w:history="1">
-            <w:r>
-              <w:rPr>
-                <w:rStyle w:val="Lienhypertexte"/>
-                <w:noProof/>
-              </w:rPr>
-              <w:t>Partie 4</w:t>
-            </w:r>
-            <w:r>
-              <w:rPr>
-                <w:noProof/>
-                <w:webHidden/>
-              </w:rPr>
-              <w:tab/>
-            </w:r>
-            <w:r>
-              <w:rPr>
-                <w:noProof/>
-                <w:webHidden/>
-              </w:rPr>
-              <w:fldChar w:fldCharType="begin"/>
-            </w:r>
-            <w:r>
-              <w:rPr>
-                <w:noProof/>
-                <w:webHidden/>
-              </w:rPr>
-              <w:instrText xml:space="preserve"> PAGEREF _Toc218948981 \h </w:instrText>
-            </w:r>
-            <w:r>
-              <w:rPr>
-                <w:noProof/>
-                <w:webHidden/>
-              </w:rPr>
-            </w:r>
-            <w:r>
-              <w:rPr>
-                <w:noProof/>
-                <w:webHidden/>
-              </w:rPr>
-              <w:fldChar w:fldCharType="separate"/>
-            </w:r>
-            <w:r>
-              <w:rPr>
-                <w:noProof/>
-                <w:webHidden/>
-              </w:rPr>
-              <w:t>3</w:t>
-            </w:r>
-            <w:r>
-              <w:rPr>
-                <w:noProof/>
-                <w:webHidden/>
-              </w:rPr>
-              <w:fldChar w:fldCharType="end"/>
-            </w:r>
-          </w:hyperlink>
-        </w:p>
-        <w:p>
-          <w:pPr>
-            <w:pStyle w:val="TM1"/>
-            <w:tabs>
-              <w:tab w:val="right" w:leader="dot" w:pos="9016"/>
-            </w:tabs>
-            <w:rPr>
-              <w:noProof/>
-            </w:rPr>
-          </w:pPr>
-          <w:hyperlink w:anchor="_Toc218948982" w:history="1">
-            <w:r>
-              <w:rPr>
-                <w:rStyle w:val="Lienhypertexte"/>
-                <w:noProof/>
-              </w:rPr>
-              <w:t>Partie 5</w:t>
-            </w:r>
-            <w:r>
-              <w:rPr>
-                <w:noProof/>
-                <w:webHidden/>
-              </w:rPr>
-              <w:tab/>
-            </w:r>
-            <w:r>
-              <w:rPr>
-                <w:noProof/>
-                <w:webHidden/>
-              </w:rPr>
-              <w:fldChar w:fldCharType="begin"/>
-            </w:r>
-            <w:r>
-              <w:rPr>
-                <w:noProof/>
-                <w:webHidden/>
-              </w:rPr>
-              <w:instrText xml:space="preserve"> PAGEREF _Toc218948982 \h </w:instrText>
-            </w:r>
-            <w:r>
-              <w:rPr>
-                <w:noProof/>
-                <w:webHidden/>
-              </w:rPr>
-            </w:r>
-            <w:r>
-              <w:rPr>
-                <w:noProof/>
-                <w:webHidden/>
-              </w:rPr>
-              <w:fldChar w:fldCharType="separate"/>
-            </w:r>
-            <w:r>
-              <w:rPr>
-                <w:noProof/>
-                <w:webHidden/>
-              </w:rPr>
-              <w:t>3</w:t>
-            </w:r>
-            <w:r>
-              <w:rPr>
-                <w:noProof/>
-                <w:webHidden/>
-              </w:rPr>
-              <w:fldChar w:fldCharType="end"/>
-            </w:r>
-          </w:hyperlink>
-        </w:p>
-        <w:p>
-          <w:pPr>
-            <w:pStyle w:val="TM1"/>
-            <w:tabs>
-              <w:tab w:val="right" w:leader="dot" w:pos="9016"/>
-            </w:tabs>
-            <w:rPr>
-              <w:noProof/>
-            </w:rPr>
-          </w:pPr>
-          <w:hyperlink w:anchor="_Toc218948983" w:history="1">
-            <w:r>
-              <w:rPr>
-                <w:rStyle w:val="Lienhypertexte"/>
-                <w:noProof/>
-              </w:rPr>
-              <w:t>Conclusion</w:t>
-            </w:r>
-            <w:r>
-              <w:rPr>
-                <w:noProof/>
-                <w:webHidden/>
-              </w:rPr>
-              <w:tab/>
-            </w:r>
-            <w:r>
-              <w:rPr>
-                <w:noProof/>
-                <w:webHidden/>
-              </w:rPr>
-              <w:fldChar w:fldCharType="begin"/>
-            </w:r>
-            <w:r>
-              <w:rPr>
-                <w:noProof/>
-                <w:webHidden/>
-              </w:rPr>
-              <w:instrText xml:space="preserve"> PAGEREF _Toc218948983 \h </w:instrText>
+              <w:instrText xml:space="preserve"> PAGEREF _Toc219218397 \h </w:instrText>
             </w:r>
             <w:r>
               <w:rPr>
@@ -747,20 +559,207 @@
       <w:pPr>
         <w:pStyle w:val="Titre1"/>
       </w:pPr>
-      <w:bookmarkStart w:id="0" w:name="_Toc218948977"/>
+      <w:bookmarkStart w:id="0" w:name="_Toc219218394"/>
       <w:r>
         <w:lastRenderedPageBreak/>
         <w:t>Documentation utilisateur</w:t>
       </w:r>
-    </w:p>
+      <w:bookmarkEnd w:id="0"/>
+    </w:p>
+    <w:p>
+      <w:r>
+        <w:t xml:space="preserve">Le code source peut être consulté sur : </w:t>
+      </w:r>
+      <w:r>
+        <w:t>https://github.com/toone1906/ProjetProgSci</w:t>
+      </w:r>
+    </w:p>
+    <w:p>
+      <w:r>
+        <w:t>Les librairies utilisées sont :</w:t>
+      </w:r>
+    </w:p>
+    <w:p>
+      <w:pPr>
+        <w:pStyle w:val="Paragraphedeliste"/>
+        <w:numPr>
+          <w:ilvl w:val="0"/>
+          <w:numId w:val="1"/>
+        </w:numPr>
+      </w:pPr>
+      <w:proofErr w:type="spellStart"/>
+      <w:r>
+        <w:t>Numpy</w:t>
+      </w:r>
+      <w:proofErr w:type="spellEnd"/>
+    </w:p>
+    <w:p>
+      <w:pPr>
+        <w:pStyle w:val="Paragraphedeliste"/>
+        <w:numPr>
+          <w:ilvl w:val="0"/>
+          <w:numId w:val="1"/>
+        </w:numPr>
+      </w:pPr>
+      <w:r>
+        <w:t>Pandas</w:t>
+      </w:r>
+    </w:p>
+    <w:p>
+      <w:pPr>
+        <w:pStyle w:val="Paragraphedeliste"/>
+        <w:numPr>
+          <w:ilvl w:val="0"/>
+          <w:numId w:val="1"/>
+        </w:numPr>
+      </w:pPr>
+      <w:proofErr w:type="spellStart"/>
+      <w:r>
+        <w:t>Matplotlib</w:t>
+      </w:r>
+      <w:proofErr w:type="spellEnd"/>
+    </w:p>
+    <w:p>
+      <w:pPr>
+        <w:pStyle w:val="Paragraphedeliste"/>
+        <w:numPr>
+          <w:ilvl w:val="0"/>
+          <w:numId w:val="1"/>
+        </w:numPr>
+      </w:pPr>
+      <w:proofErr w:type="spellStart"/>
+      <w:r>
+        <w:t>Cartopy</w:t>
+      </w:r>
+      <w:proofErr w:type="spellEnd"/>
+    </w:p>
+    <w:p>
+      <w:pPr>
+        <w:pStyle w:val="Paragraphedeliste"/>
+        <w:numPr>
+          <w:ilvl w:val="0"/>
+          <w:numId w:val="1"/>
+        </w:numPr>
+      </w:pPr>
+      <w:r>
+        <w:t>Time</w:t>
+      </w:r>
+    </w:p>
+    <w:p>
+      <w:pPr>
+        <w:pStyle w:val="Paragraphedeliste"/>
+        <w:numPr>
+          <w:ilvl w:val="0"/>
+          <w:numId w:val="1"/>
+        </w:numPr>
+      </w:pPr>
+      <w:r>
+        <w:t>JSON</w:t>
+      </w:r>
+    </w:p>
+    <w:p>
+      <w:r>
+        <w:t>Commande pour les installer :</w:t>
+      </w:r>
+    </w:p>
+    <w:p>
+      <w:pPr>
+        <w:rPr>
+          <w:lang w:val="en-US"/>
+        </w:rPr>
+      </w:pPr>
+      <w:r>
+        <w:rPr>
+          <w:lang w:val="en-US"/>
+        </w:rPr>
+        <w:t xml:space="preserve">pip install </w:t>
+      </w:r>
+      <w:proofErr w:type="spellStart"/>
+      <w:r>
+        <w:rPr>
+          <w:lang w:val="en-US"/>
+        </w:rPr>
+        <w:t>numpy</w:t>
+      </w:r>
+      <w:proofErr w:type="spellEnd"/>
+      <w:r>
+        <w:rPr>
+          <w:lang w:val="en-US"/>
+        </w:rPr>
+        <w:t xml:space="preserve"> pandas matplotlib </w:t>
+      </w:r>
+      <w:proofErr w:type="spellStart"/>
+      <w:r>
+        <w:rPr>
+          <w:lang w:val="en-US"/>
+        </w:rPr>
+        <w:t>cartopy</w:t>
+      </w:r>
+      <w:proofErr w:type="spellEnd"/>
+      <w:r>
+        <w:rPr>
+          <w:lang w:val="en-US"/>
+        </w:rPr>
+        <w:t xml:space="preserve"> time </w:t>
+      </w:r>
+      <w:proofErr w:type="spellStart"/>
+      <w:r>
+        <w:rPr>
+          <w:lang w:val="en-US"/>
+        </w:rPr>
+        <w:t>json</w:t>
+      </w:r>
+      <w:proofErr w:type="spellEnd"/>
+      <w:r>
+        <w:rPr>
+          <w:lang w:val="en-US"/>
+        </w:rPr>
+        <w:t xml:space="preserve"> </w:t>
+      </w:r>
+    </w:p>
+    <w:p>
+      <w:r>
+        <w:t>Commande pour l’</w:t>
+      </w:r>
+      <w:proofErr w:type="spellStart"/>
+      <w:r>
+        <w:t>execution</w:t>
+      </w:r>
+      <w:proofErr w:type="spellEnd"/>
+      <w:r>
+        <w:t xml:space="preserve"> du projet :</w:t>
+      </w:r>
+    </w:p>
+    <w:p>
+      <w:r>
+        <w:t>python main.py</w:t>
+      </w:r>
+    </w:p>
+    <w:p>
+      <w:r>
+        <w:t xml:space="preserve">La copie des données de se fait dans le dossier : ./data </w:t>
+      </w:r>
+    </w:p>
+    <w:p>
+      <w:r>
+        <w:t xml:space="preserve">La lecture des données se fait dans le dossier : ./ output </w:t>
+      </w:r>
+    </w:p>
+    <w:p>
+      <w:r>
+        <w:t xml:space="preserve">La lecture de la documentation peut se faire directement dans le code ou dans le fichier Documentation_Projet.md. </w:t>
+      </w:r>
+    </w:p>
+    <w:p/>
     <w:p>
       <w:pPr>
         <w:pStyle w:val="Titre1"/>
       </w:pPr>
+      <w:bookmarkStart w:id="1" w:name="_Toc219218395"/>
       <w:r>
         <w:t>Problème</w:t>
       </w:r>
-      <w:bookmarkEnd w:id="0"/>
+      <w:bookmarkEnd w:id="1"/>
       <w:r>
         <w:t xml:space="preserve"> </w:t>
       </w:r>
@@ -769,19 +768,21 @@
       <w:pPr>
         <w:pStyle w:val="Titre1"/>
       </w:pPr>
-      <w:bookmarkStart w:id="1" w:name="_Toc218948983"/>
+      <w:bookmarkStart w:id="2" w:name="_Toc219218396"/>
       <w:r>
         <w:t>Analyse</w:t>
       </w:r>
+      <w:bookmarkEnd w:id="2"/>
     </w:p>
     <w:p>
       <w:pPr>
         <w:pStyle w:val="Titre1"/>
       </w:pPr>
+      <w:bookmarkStart w:id="3" w:name="_Toc219218397"/>
       <w:r>
         <w:t>Conclusion</w:t>
       </w:r>
-      <w:bookmarkEnd w:id="1"/>
+      <w:bookmarkEnd w:id="3"/>
       <w:r>
         <w:t xml:space="preserve"> </w:t>
       </w:r>
@@ -795,8 +796,8 @@
       </w:pPr>
     </w:p>
     <w:sectPr>
-      <w:footerReference w:type="default" r:id="rId8"/>
-      <w:footerReference w:type="first" r:id="rId9"/>
+      <w:footerReference w:type="default" r:id="rId9"/>
+      <w:footerReference w:type="first" r:id="rId10"/>
       <w:pgSz w:w="11906" w:h="16838"/>
       <w:pgMar w:top="1440" w:right="1440" w:bottom="1440" w:left="1440" w:header="708" w:footer="708" w:gutter="0"/>
       <w:cols w:space="708"/>
@@ -911,6 +912,127 @@
     </w:p>
   </w:footnote>
 </w:footnotes>
+</file>
+
+<file path=word/numbering.xml><?xml version="1.0" encoding="utf-8"?>
+<w:numbering xmlns:wpc="http://schemas.microsoft.com/office/word/2010/wordprocessingCanvas" xmlns:cx="http://schemas.microsoft.com/office/drawing/2014/chartex" xmlns:cx1="http://schemas.microsoft.com/office/drawing/2015/9/8/chartex" xmlns:cx2="http://schemas.microsoft.com/office/drawing/2015/10/21/chartex" xmlns:cx3="http://schemas.microsoft.com/office/drawing/2016/5/9/chartex" xmlns:cx4="http://schemas.microsoft.com/office/drawing/2016/5/10/chartex" xmlns:cx5="http://schemas.microsoft.com/office/drawing/2016/5/11/chartex" xmlns:cx6="http://schemas.microsoft.com/office/drawing/2016/5/12/chartex" xmlns:cx7="http://schemas.microsoft.com/office/drawing/2016/5/13/chartex" xmlns:cx8="http://schemas.microsoft.com/office/drawing/2016/5/14/chartex" xmlns:mc="http://schemas.openxmlformats.org/markup-compatibility/2006" xmlns:aink="http://schemas.microsoft.com/office/drawing/2016/ink" xmlns:am3d="http://schemas.microsoft.com/office/drawing/2017/model3d" xmlns:o="urn:schemas-microsoft-com:office:office" xmlns:oel="http://schemas.microsoft.com/office/2019/extlst" xmlns:r="http://schemas.openxmlformats.org/officeDocument/2006/relationships" xmlns:m="http://schemas.openxmlformats.org/officeDocument/2006/math" xmlns:v="urn:schemas-microsoft-com:vml" xmlns:wp14="http://schemas.microsoft.com/office/word/2010/wordprocessingDrawing" xmlns:wp="http://schemas.openxmlformats.org/drawingml/2006/wordprocessingDrawing" xmlns:w10="urn:schemas-microsoft-com:office:word" xmlns:w="http://schemas.openxmlformats.org/wordprocessingml/2006/main" xmlns:w14="http://schemas.microsoft.com/office/word/2010/wordml" xmlns:w15="http://schemas.microsoft.com/office/word/2012/wordml" xmlns:w16cex="http://schemas.microsoft.com/office/word/2018/wordml/cex" xmlns:w16cid="http://schemas.microsoft.com/office/word/2016/wordml/cid" xmlns:w16="http://schemas.microsoft.com/office/word/2018/wordml" xmlns:w16du="http://schemas.microsoft.com/office/word/2023/wordml/word16du" xmlns:w16sdtdh="http://schemas.microsoft.com/office/word/2020/wordml/sdtdatahash" xmlns:w16sdtfl="http://schemas.microsoft.com/office/word/2024/wordml/sdtformatlock" xmlns:w16se="http://schemas.microsoft.com/office/word/2015/wordml/symex" xmlns:wpg="http://schemas.microsoft.com/office/word/2010/wordprocessingGroup" xmlns:wpi="http://schemas.microsoft.com/office/word/2010/wordprocessingInk" xmlns:wne="http://schemas.microsoft.com/office/word/2006/wordml" xmlns:wps="http://schemas.microsoft.com/office/word/2010/wordprocessingShape" mc:Ignorable="w14 w15 w16se w16cid w16 w16cex w16sdtdh w16sdtfl w16du wp14">
+  <w:abstractNum w:abstractNumId="0" w15:restartNumberingAfterBreak="0">
+    <w:nsid w:val="4A1D6E15"/>
+    <w:multiLevelType w:val="hybridMultilevel"/>
+    <w:tmpl w:val="B4BC462C"/>
+    <w:lvl w:ilvl="0" w:tplc="040C0001">
+      <w:start w:val="1"/>
+      <w:numFmt w:val="bullet"/>
+      <w:lvlText w:val=""/>
+      <w:lvlJc w:val="left"/>
+      <w:pPr>
+        <w:ind w:left="720" w:hanging="360"/>
+      </w:pPr>
+      <w:rPr>
+        <w:rFonts w:ascii="Symbol" w:hAnsi="Symbol" w:hint="default"/>
+      </w:rPr>
+    </w:lvl>
+    <w:lvl w:ilvl="1" w:tplc="040C0003" w:tentative="1">
+      <w:start w:val="1"/>
+      <w:numFmt w:val="bullet"/>
+      <w:lvlText w:val="o"/>
+      <w:lvlJc w:val="left"/>
+      <w:pPr>
+        <w:ind w:left="1440" w:hanging="360"/>
+      </w:pPr>
+      <w:rPr>
+        <w:rFonts w:ascii="Courier New" w:hAnsi="Courier New" w:cs="Courier New" w:hint="default"/>
+      </w:rPr>
+    </w:lvl>
+    <w:lvl w:ilvl="2" w:tplc="040C0005" w:tentative="1">
+      <w:start w:val="1"/>
+      <w:numFmt w:val="bullet"/>
+      <w:lvlText w:val=""/>
+      <w:lvlJc w:val="left"/>
+      <w:pPr>
+        <w:ind w:left="2160" w:hanging="360"/>
+      </w:pPr>
+      <w:rPr>
+        <w:rFonts w:ascii="Wingdings" w:hAnsi="Wingdings" w:hint="default"/>
+      </w:rPr>
+    </w:lvl>
+    <w:lvl w:ilvl="3" w:tplc="040C0001" w:tentative="1">
+      <w:start w:val="1"/>
+      <w:numFmt w:val="bullet"/>
+      <w:lvlText w:val=""/>
+      <w:lvlJc w:val="left"/>
+      <w:pPr>
+        <w:ind w:left="2880" w:hanging="360"/>
+      </w:pPr>
+      <w:rPr>
+        <w:rFonts w:ascii="Symbol" w:hAnsi="Symbol" w:hint="default"/>
+      </w:rPr>
+    </w:lvl>
+    <w:lvl w:ilvl="4" w:tplc="040C0003" w:tentative="1">
+      <w:start w:val="1"/>
+      <w:numFmt w:val="bullet"/>
+      <w:lvlText w:val="o"/>
+      <w:lvlJc w:val="left"/>
+      <w:pPr>
+        <w:ind w:left="3600" w:hanging="360"/>
+      </w:pPr>
+      <w:rPr>
+        <w:rFonts w:ascii="Courier New" w:hAnsi="Courier New" w:cs="Courier New" w:hint="default"/>
+      </w:rPr>
+    </w:lvl>
+    <w:lvl w:ilvl="5" w:tplc="040C0005" w:tentative="1">
+      <w:start w:val="1"/>
+      <w:numFmt w:val="bullet"/>
+      <w:lvlText w:val=""/>
+      <w:lvlJc w:val="left"/>
+      <w:pPr>
+        <w:ind w:left="4320" w:hanging="360"/>
+      </w:pPr>
+      <w:rPr>
+        <w:rFonts w:ascii="Wingdings" w:hAnsi="Wingdings" w:hint="default"/>
+      </w:rPr>
+    </w:lvl>
+    <w:lvl w:ilvl="6" w:tplc="040C0001" w:tentative="1">
+      <w:start w:val="1"/>
+      <w:numFmt w:val="bullet"/>
+      <w:lvlText w:val=""/>
+      <w:lvlJc w:val="left"/>
+      <w:pPr>
+        <w:ind w:left="5040" w:hanging="360"/>
+      </w:pPr>
+      <w:rPr>
+        <w:rFonts w:ascii="Symbol" w:hAnsi="Symbol" w:hint="default"/>
+      </w:rPr>
+    </w:lvl>
+    <w:lvl w:ilvl="7" w:tplc="040C0003" w:tentative="1">
+      <w:start w:val="1"/>
+      <w:numFmt w:val="bullet"/>
+      <w:lvlText w:val="o"/>
+      <w:lvlJc w:val="left"/>
+      <w:pPr>
+        <w:ind w:left="5760" w:hanging="360"/>
+      </w:pPr>
+      <w:rPr>
+        <w:rFonts w:ascii="Courier New" w:hAnsi="Courier New" w:cs="Courier New" w:hint="default"/>
+      </w:rPr>
+    </w:lvl>
+    <w:lvl w:ilvl="8" w:tplc="040C0005" w:tentative="1">
+      <w:start w:val="1"/>
+      <w:numFmt w:val="bullet"/>
+      <w:lvlText w:val=""/>
+      <w:lvlJc w:val="left"/>
+      <w:pPr>
+        <w:ind w:left="6480" w:hanging="360"/>
+      </w:pPr>
+      <w:rPr>
+        <w:rFonts w:ascii="Wingdings" w:hAnsi="Wingdings" w:hint="default"/>
+      </w:rPr>
+    </w:lvl>
+  </w:abstractNum>
+  <w:num w:numId="1" w16cid:durableId="449202205">
+    <w:abstractNumId w:val="0"/>
+  </w:num>
+</w:numbering>
 </file>
 
 <file path=word/styles.xml><?xml version="1.0" encoding="utf-8"?>

</xml_diff>

<commit_message>
affichage des données Vx, Vy, Vz pour la comparaison
</commit_message>
<xml_diff>
--- a/Rapport.docx
+++ b/Rapport.docx
@@ -202,16 +202,7 @@
     </w:p>
     <w:sdt>
       <w:sdtPr>
-        <w:rPr>
-          <w:rFonts w:asciiTheme="minorHAnsi" w:eastAsiaTheme="minorHAnsi" w:hAnsiTheme="minorHAnsi" w:cstheme="minorBidi"/>
-          <w:color w:val="auto"/>
-          <w:kern w:val="2"/>
-          <w:sz w:val="22"/>
-          <w:szCs w:val="22"/>
-          <w:lang w:eastAsia="en-US"/>
-          <w14:ligatures w14:val="standardContextual"/>
-        </w:rPr>
-        <w:id w:val="-747881555"/>
+        <w:id w:val="-205260857"/>
         <w:docPartObj>
           <w:docPartGallery w:val="Table of Contents"/>
           <w:docPartUnique/>
@@ -219,8 +210,15 @@
       </w:sdtPr>
       <w:sdtEndPr>
         <w:rPr>
+          <w:rFonts w:asciiTheme="minorHAnsi" w:eastAsiaTheme="minorHAnsi" w:hAnsiTheme="minorHAnsi" w:cstheme="minorBidi"/>
           <w:b/>
           <w:bCs/>
+          <w:color w:val="auto"/>
+          <w:kern w:val="2"/>
+          <w:sz w:val="22"/>
+          <w:szCs w:val="22"/>
+          <w:lang w:eastAsia="en-US"/>
+          <w14:ligatures w14:val="standardContextual"/>
         </w:rPr>
       </w:sdtEndPr>
       <w:sdtContent>
@@ -255,7 +253,7 @@
           <w:r>
             <w:fldChar w:fldCharType="separate"/>
           </w:r>
-          <w:hyperlink w:anchor="_Toc219218394" w:history="1">
+          <w:hyperlink w:anchor="_Toc219284892" w:history="1">
             <w:r>
               <w:rPr>
                 <w:rStyle w:val="Lienhypertexte"/>
@@ -282,7 +280,212 @@
                 <w:noProof/>
                 <w:webHidden/>
               </w:rPr>
-              <w:instrText xml:space="preserve"> PAGEREF _Toc219218394 \h </w:instrText>
+              <w:instrText xml:space="preserve"> PAGEREF _Toc219284892 \h </w:instrText>
+            </w:r>
+            <w:r>
+              <w:rPr>
+                <w:noProof/>
+                <w:webHidden/>
+              </w:rPr>
+            </w:r>
+            <w:r>
+              <w:rPr>
+                <w:noProof/>
+                <w:webHidden/>
+              </w:rPr>
+              <w:fldChar w:fldCharType="separate"/>
+            </w:r>
+            <w:r>
+              <w:rPr>
+                <w:noProof/>
+                <w:webHidden/>
+              </w:rPr>
+              <w:t>3</w:t>
+            </w:r>
+            <w:r>
+              <w:rPr>
+                <w:noProof/>
+                <w:webHidden/>
+              </w:rPr>
+              <w:fldChar w:fldCharType="end"/>
+            </w:r>
+          </w:hyperlink>
+        </w:p>
+        <w:p>
+          <w:pPr>
+            <w:pStyle w:val="TM2"/>
+            <w:tabs>
+              <w:tab w:val="right" w:leader="dot" w:pos="9016"/>
+            </w:tabs>
+            <w:rPr>
+              <w:noProof/>
+            </w:rPr>
+          </w:pPr>
+          <w:hyperlink w:anchor="_Toc219284893" w:history="1">
+            <w:r>
+              <w:rPr>
+                <w:rStyle w:val="Lienhypertexte"/>
+                <w:noProof/>
+              </w:rPr>
+              <w:t>Installation</w:t>
+            </w:r>
+            <w:r>
+              <w:rPr>
+                <w:noProof/>
+                <w:webHidden/>
+              </w:rPr>
+              <w:tab/>
+            </w:r>
+            <w:r>
+              <w:rPr>
+                <w:noProof/>
+                <w:webHidden/>
+              </w:rPr>
+              <w:fldChar w:fldCharType="begin"/>
+            </w:r>
+            <w:r>
+              <w:rPr>
+                <w:noProof/>
+                <w:webHidden/>
+              </w:rPr>
+              <w:instrText xml:space="preserve"> PAGEREF _Toc219284893 \h </w:instrText>
+            </w:r>
+            <w:r>
+              <w:rPr>
+                <w:noProof/>
+                <w:webHidden/>
+              </w:rPr>
+            </w:r>
+            <w:r>
+              <w:rPr>
+                <w:noProof/>
+                <w:webHidden/>
+              </w:rPr>
+              <w:fldChar w:fldCharType="separate"/>
+            </w:r>
+            <w:r>
+              <w:rPr>
+                <w:noProof/>
+                <w:webHidden/>
+              </w:rPr>
+              <w:t>3</w:t>
+            </w:r>
+            <w:r>
+              <w:rPr>
+                <w:noProof/>
+                <w:webHidden/>
+              </w:rPr>
+              <w:fldChar w:fldCharType="end"/>
+            </w:r>
+          </w:hyperlink>
+        </w:p>
+        <w:p>
+          <w:pPr>
+            <w:pStyle w:val="TM2"/>
+            <w:tabs>
+              <w:tab w:val="right" w:leader="dot" w:pos="9016"/>
+            </w:tabs>
+            <w:rPr>
+              <w:noProof/>
+            </w:rPr>
+          </w:pPr>
+          <w:hyperlink w:anchor="_Toc219284894" w:history="1">
+            <w:r>
+              <w:rPr>
+                <w:rStyle w:val="Lienhypertexte"/>
+                <w:noProof/>
+                <w:lang w:val="en-US"/>
+              </w:rPr>
+              <w:t>Execution</w:t>
+            </w:r>
+            <w:r>
+              <w:rPr>
+                <w:noProof/>
+                <w:webHidden/>
+              </w:rPr>
+              <w:tab/>
+            </w:r>
+            <w:r>
+              <w:rPr>
+                <w:noProof/>
+                <w:webHidden/>
+              </w:rPr>
+              <w:fldChar w:fldCharType="begin"/>
+            </w:r>
+            <w:r>
+              <w:rPr>
+                <w:noProof/>
+                <w:webHidden/>
+              </w:rPr>
+              <w:instrText xml:space="preserve"> PAGEREF _Toc219284894 \h </w:instrText>
+            </w:r>
+            <w:r>
+              <w:rPr>
+                <w:noProof/>
+                <w:webHidden/>
+              </w:rPr>
+            </w:r>
+            <w:r>
+              <w:rPr>
+                <w:noProof/>
+                <w:webHidden/>
+              </w:rPr>
+              <w:fldChar w:fldCharType="separate"/>
+            </w:r>
+            <w:r>
+              <w:rPr>
+                <w:noProof/>
+                <w:webHidden/>
+              </w:rPr>
+              <w:t>3</w:t>
+            </w:r>
+            <w:r>
+              <w:rPr>
+                <w:noProof/>
+                <w:webHidden/>
+              </w:rPr>
+              <w:fldChar w:fldCharType="end"/>
+            </w:r>
+          </w:hyperlink>
+        </w:p>
+        <w:p>
+          <w:pPr>
+            <w:pStyle w:val="TM2"/>
+            <w:tabs>
+              <w:tab w:val="right" w:leader="dot" w:pos="9016"/>
+            </w:tabs>
+            <w:rPr>
+              <w:noProof/>
+            </w:rPr>
+          </w:pPr>
+          <w:hyperlink w:anchor="_Toc219284895" w:history="1">
+            <w:r>
+              <w:rPr>
+                <w:rStyle w:val="Lienhypertexte"/>
+                <w:noProof/>
+              </w:rPr>
+              <w:t>Données</w:t>
+            </w:r>
+            <w:r>
+              <w:rPr>
+                <w:noProof/>
+                <w:webHidden/>
+              </w:rPr>
+              <w:tab/>
+            </w:r>
+            <w:r>
+              <w:rPr>
+                <w:noProof/>
+                <w:webHidden/>
+              </w:rPr>
+              <w:fldChar w:fldCharType="begin"/>
+            </w:r>
+            <w:r>
+              <w:rPr>
+                <w:noProof/>
+                <w:webHidden/>
+              </w:rPr>
+              <w:instrText xml:space="preserve"> PAGEREF _Toc219284895 \h </w:instrText>
             </w:r>
             <w:r>
               <w:rPr>
@@ -327,7 +530,7 @@
               <w:lang w:eastAsia="fr-FR"/>
             </w:rPr>
           </w:pPr>
-          <w:hyperlink w:anchor="_Toc219218395" w:history="1">
+          <w:hyperlink w:anchor="_Toc219284896" w:history="1">
             <w:r>
               <w:rPr>
                 <w:rStyle w:val="Lienhypertexte"/>
@@ -354,7 +557,7 @@
                 <w:noProof/>
                 <w:webHidden/>
               </w:rPr>
-              <w:instrText xml:space="preserve"> PAGEREF _Toc219218395 \h </w:instrText>
+              <w:instrText xml:space="preserve"> PAGEREF _Toc219284896 \h </w:instrText>
             </w:r>
             <w:r>
               <w:rPr>
@@ -374,7 +577,7 @@
                 <w:noProof/>
                 <w:webHidden/>
               </w:rPr>
-              <w:t>3</w:t>
+              <w:t>4</w:t>
             </w:r>
             <w:r>
               <w:rPr>
@@ -399,7 +602,7 @@
               <w:lang w:eastAsia="fr-FR"/>
             </w:rPr>
           </w:pPr>
-          <w:hyperlink w:anchor="_Toc219218396" w:history="1">
+          <w:hyperlink w:anchor="_Toc219284897" w:history="1">
             <w:r>
               <w:rPr>
                 <w:rStyle w:val="Lienhypertexte"/>
@@ -426,7 +629,7 @@
                 <w:noProof/>
                 <w:webHidden/>
               </w:rPr>
-              <w:instrText xml:space="preserve"> PAGEREF _Toc219218396 \h </w:instrText>
+              <w:instrText xml:space="preserve"> PAGEREF _Toc219284897 \h </w:instrText>
             </w:r>
             <w:r>
               <w:rPr>
@@ -446,7 +649,312 @@
                 <w:noProof/>
                 <w:webHidden/>
               </w:rPr>
-              <w:t>3</w:t>
+              <w:t>4</w:t>
+            </w:r>
+            <w:r>
+              <w:rPr>
+                <w:noProof/>
+                <w:webHidden/>
+              </w:rPr>
+              <w:fldChar w:fldCharType="end"/>
+            </w:r>
+          </w:hyperlink>
+        </w:p>
+        <w:p>
+          <w:pPr>
+            <w:pStyle w:val="TM2"/>
+            <w:tabs>
+              <w:tab w:val="right" w:leader="dot" w:pos="9016"/>
+            </w:tabs>
+            <w:rPr>
+              <w:noProof/>
+            </w:rPr>
+          </w:pPr>
+          <w:hyperlink w:anchor="_Toc219284898" w:history="1">
+            <w:r>
+              <w:rPr>
+                <w:rStyle w:val="Lienhypertexte"/>
+                <w:noProof/>
+              </w:rPr>
+              <w:t>Résultats graphiques</w:t>
+            </w:r>
+            <w:r>
+              <w:rPr>
+                <w:noProof/>
+                <w:webHidden/>
+              </w:rPr>
+              <w:tab/>
+            </w:r>
+            <w:r>
+              <w:rPr>
+                <w:noProof/>
+                <w:webHidden/>
+              </w:rPr>
+              <w:fldChar w:fldCharType="begin"/>
+            </w:r>
+            <w:r>
+              <w:rPr>
+                <w:noProof/>
+                <w:webHidden/>
+              </w:rPr>
+              <w:instrText xml:space="preserve"> PAGEREF _Toc219284898 \h </w:instrText>
+            </w:r>
+            <w:r>
+              <w:rPr>
+                <w:noProof/>
+                <w:webHidden/>
+              </w:rPr>
+            </w:r>
+            <w:r>
+              <w:rPr>
+                <w:noProof/>
+                <w:webHidden/>
+              </w:rPr>
+              <w:fldChar w:fldCharType="separate"/>
+            </w:r>
+            <w:r>
+              <w:rPr>
+                <w:noProof/>
+                <w:webHidden/>
+              </w:rPr>
+              <w:t>4</w:t>
+            </w:r>
+            <w:r>
+              <w:rPr>
+                <w:noProof/>
+                <w:webHidden/>
+              </w:rPr>
+              <w:fldChar w:fldCharType="end"/>
+            </w:r>
+          </w:hyperlink>
+        </w:p>
+        <w:p>
+          <w:pPr>
+            <w:pStyle w:val="TM2"/>
+            <w:tabs>
+              <w:tab w:val="right" w:leader="dot" w:pos="9016"/>
+            </w:tabs>
+            <w:rPr>
+              <w:noProof/>
+            </w:rPr>
+          </w:pPr>
+          <w:hyperlink w:anchor="_Toc219284899" w:history="1">
+            <w:r>
+              <w:rPr>
+                <w:rStyle w:val="Lienhypertexte"/>
+                <w:noProof/>
+              </w:rPr>
+              <w:drawing>
+                <wp:inline distT="0" distB="0" distL="0" distR="0" wp14:anchorId="1115EBA9" wp14:editId="10FE6666">
+                  <wp:extent cx="5727700" cy="3092450"/>
+                  <wp:effectExtent l="0" t="0" r="6350" b="0"/>
+                  <wp:docPr id="778257351" name="Image 3"/>
+                  <wp:cNvGraphicFramePr>
+                    <a:graphicFrameLocks xmlns:a="http://schemas.openxmlformats.org/drawingml/2006/main" noChangeAspect="1"/>
+                  </wp:cNvGraphicFramePr>
+                  <a:graphic xmlns:a="http://schemas.openxmlformats.org/drawingml/2006/main">
+                    <a:graphicData uri="http://schemas.openxmlformats.org/drawingml/2006/picture">
+                      <pic:pic xmlns:pic="http://schemas.openxmlformats.org/drawingml/2006/picture">
+                        <pic:nvPicPr>
+                          <pic:cNvPr id="0" name="Picture 3"/>
+                          <pic:cNvPicPr>
+                            <a:picLocks noChangeAspect="1" noChangeArrowheads="1"/>
+                          </pic:cNvPicPr>
+                        </pic:nvPicPr>
+                        <pic:blipFill>
+                          <a:blip r:embed="rId9">
+                            <a:extLst>
+                              <a:ext uri="{28A0092B-C50C-407E-A947-70E740481C1C}">
+                                <a14:useLocalDpi xmlns:a14="http://schemas.microsoft.com/office/drawing/2010/main" val="0"/>
+                              </a:ext>
+                            </a:extLst>
+                          </a:blip>
+                          <a:srcRect/>
+                          <a:stretch>
+                            <a:fillRect/>
+                          </a:stretch>
+                        </pic:blipFill>
+                        <pic:spPr bwMode="auto">
+                          <a:xfrm>
+                            <a:off x="0" y="0"/>
+                            <a:ext cx="5727700" cy="3092450"/>
+                          </a:xfrm>
+                          <a:prstGeom prst="rect">
+                            <a:avLst/>
+                          </a:prstGeom>
+                          <a:noFill/>
+                          <a:ln>
+                            <a:noFill/>
+                          </a:ln>
+                        </pic:spPr>
+                      </pic:pic>
+                    </a:graphicData>
+                  </a:graphic>
+                </wp:inline>
+              </w:drawing>
+            </w:r>
+            <w:r>
+              <w:rPr>
+                <w:rStyle w:val="Lienhypertexte"/>
+                <w:noProof/>
+              </w:rPr>
+              <w:drawing>
+                <wp:inline distT="0" distB="0" distL="0" distR="0" wp14:anchorId="0AAB0CC8" wp14:editId="5F161132">
+                  <wp:extent cx="5727700" cy="3816350"/>
+                  <wp:effectExtent l="0" t="0" r="6350" b="0"/>
+                  <wp:docPr id="461715343" name="Image 4"/>
+                  <wp:cNvGraphicFramePr>
+                    <a:graphicFrameLocks xmlns:a="http://schemas.openxmlformats.org/drawingml/2006/main" noChangeAspect="1"/>
+                  </wp:cNvGraphicFramePr>
+                  <a:graphic xmlns:a="http://schemas.openxmlformats.org/drawingml/2006/main">
+                    <a:graphicData uri="http://schemas.openxmlformats.org/drawingml/2006/picture">
+                      <pic:pic xmlns:pic="http://schemas.openxmlformats.org/drawingml/2006/picture">
+                        <pic:nvPicPr>
+                          <pic:cNvPr id="0" name="Picture 4"/>
+                          <pic:cNvPicPr>
+                            <a:picLocks noChangeAspect="1" noChangeArrowheads="1"/>
+                          </pic:cNvPicPr>
+                        </pic:nvPicPr>
+                        <pic:blipFill>
+                          <a:blip r:embed="rId10">
+                            <a:extLst>
+                              <a:ext uri="{28A0092B-C50C-407E-A947-70E740481C1C}">
+                                <a14:useLocalDpi xmlns:a14="http://schemas.microsoft.com/office/drawing/2010/main" val="0"/>
+                              </a:ext>
+                            </a:extLst>
+                          </a:blip>
+                          <a:srcRect/>
+                          <a:stretch>
+                            <a:fillRect/>
+                          </a:stretch>
+                        </pic:blipFill>
+                        <pic:spPr bwMode="auto">
+                          <a:xfrm>
+                            <a:off x="0" y="0"/>
+                            <a:ext cx="5727700" cy="3816350"/>
+                          </a:xfrm>
+                          <a:prstGeom prst="rect">
+                            <a:avLst/>
+                          </a:prstGeom>
+                          <a:noFill/>
+                          <a:ln>
+                            <a:noFill/>
+                          </a:ln>
+                        </pic:spPr>
+                      </pic:pic>
+                    </a:graphicData>
+                  </a:graphic>
+                </wp:inline>
+              </w:drawing>
+            </w:r>
+            <w:r>
+              <w:rPr>
+                <w:noProof/>
+                <w:webHidden/>
+              </w:rPr>
+              <w:tab/>
+            </w:r>
+            <w:r>
+              <w:rPr>
+                <w:noProof/>
+                <w:webHidden/>
+              </w:rPr>
+              <w:fldChar w:fldCharType="begin"/>
+            </w:r>
+            <w:r>
+              <w:rPr>
+                <w:noProof/>
+                <w:webHidden/>
+              </w:rPr>
+              <w:instrText xml:space="preserve"> PAGEREF _Toc219284899 \h </w:instrText>
+            </w:r>
+            <w:r>
+              <w:rPr>
+                <w:noProof/>
+                <w:webHidden/>
+              </w:rPr>
+            </w:r>
+            <w:r>
+              <w:rPr>
+                <w:noProof/>
+                <w:webHidden/>
+              </w:rPr>
+              <w:fldChar w:fldCharType="separate"/>
+            </w:r>
+            <w:r>
+              <w:rPr>
+                <w:noProof/>
+                <w:webHidden/>
+              </w:rPr>
+              <w:t>4</w:t>
+            </w:r>
+            <w:r>
+              <w:rPr>
+                <w:noProof/>
+                <w:webHidden/>
+              </w:rPr>
+              <w:fldChar w:fldCharType="end"/>
+            </w:r>
+          </w:hyperlink>
+        </w:p>
+        <w:p>
+          <w:pPr>
+            <w:pStyle w:val="TM2"/>
+            <w:tabs>
+              <w:tab w:val="right" w:leader="dot" w:pos="9016"/>
+            </w:tabs>
+            <w:rPr>
+              <w:noProof/>
+            </w:rPr>
+          </w:pPr>
+          <w:hyperlink w:anchor="_Toc219284900" w:history="1">
+            <w:r>
+              <w:rPr>
+                <w:rStyle w:val="Lienhypertexte"/>
+                <w:noProof/>
+              </w:rPr>
+              <w:t>Résultats chiffrés</w:t>
+            </w:r>
+            <w:r>
+              <w:rPr>
+                <w:noProof/>
+                <w:webHidden/>
+              </w:rPr>
+              <w:tab/>
+            </w:r>
+            <w:r>
+              <w:rPr>
+                <w:noProof/>
+                <w:webHidden/>
+              </w:rPr>
+              <w:fldChar w:fldCharType="begin"/>
+            </w:r>
+            <w:r>
+              <w:rPr>
+                <w:noProof/>
+                <w:webHidden/>
+              </w:rPr>
+              <w:instrText xml:space="preserve"> PAGEREF _Toc219284900 \h </w:instrText>
+            </w:r>
+            <w:r>
+              <w:rPr>
+                <w:noProof/>
+                <w:webHidden/>
+              </w:rPr>
+            </w:r>
+            <w:r>
+              <w:rPr>
+                <w:noProof/>
+                <w:webHidden/>
+              </w:rPr>
+              <w:fldChar w:fldCharType="separate"/>
+            </w:r>
+            <w:r>
+              <w:rPr>
+                <w:noProof/>
+                <w:webHidden/>
+              </w:rPr>
+              <w:t>5</w:t>
             </w:r>
             <w:r>
               <w:rPr>
@@ -471,7 +979,7 @@
               <w:lang w:eastAsia="fr-FR"/>
             </w:rPr>
           </w:pPr>
-          <w:hyperlink w:anchor="_Toc219218397" w:history="1">
+          <w:hyperlink w:anchor="_Toc219284901" w:history="1">
             <w:r>
               <w:rPr>
                 <w:rStyle w:val="Lienhypertexte"/>
@@ -498,7 +1006,7 @@
                 <w:noProof/>
                 <w:webHidden/>
               </w:rPr>
-              <w:instrText xml:space="preserve"> PAGEREF _Toc219218397 \h </w:instrText>
+              <w:instrText xml:space="preserve"> PAGEREF _Toc219284901 \h </w:instrText>
             </w:r>
             <w:r>
               <w:rPr>
@@ -518,7 +1026,7 @@
                 <w:noProof/>
                 <w:webHidden/>
               </w:rPr>
-              <w:t>3</w:t>
+              <w:t>5</w:t>
             </w:r>
             <w:r>
               <w:rPr>
@@ -559,12 +1067,22 @@
       <w:pPr>
         <w:pStyle w:val="Titre1"/>
       </w:pPr>
-      <w:bookmarkStart w:id="0" w:name="_Toc219218394"/>
+      <w:bookmarkStart w:id="0" w:name="_Toc219284892"/>
       <w:r>
         <w:lastRenderedPageBreak/>
         <w:t>Documentation utilisateur</w:t>
       </w:r>
       <w:bookmarkEnd w:id="0"/>
+    </w:p>
+    <w:p>
+      <w:pPr>
+        <w:pStyle w:val="Titre2"/>
+      </w:pPr>
+      <w:bookmarkStart w:id="1" w:name="_Toc219284893"/>
+      <w:r>
+        <w:t>Installation</w:t>
+      </w:r>
+      <w:bookmarkEnd w:id="1"/>
     </w:p>
     <w:p>
       <w:r>
@@ -746,6 +1264,22 @@
       </w:r>
     </w:p>
     <w:p>
+      <w:pPr>
+        <w:pStyle w:val="Titre2"/>
+        <w:rPr>
+          <w:lang w:val="en-US"/>
+        </w:rPr>
+      </w:pPr>
+      <w:bookmarkStart w:id="2" w:name="_Toc219284894"/>
+      <w:r>
+        <w:rPr>
+          <w:lang w:val="en-US"/>
+        </w:rPr>
+        <w:t>Execution</w:t>
+      </w:r>
+      <w:bookmarkEnd w:id="2"/>
+    </w:p>
+    <w:p>
       <w:r>
         <w:t>Commande pour l’</w:t>
       </w:r>
@@ -784,6 +1318,16 @@
       <w:r>
         <w:t xml:space="preserve">. </w:t>
       </w:r>
+    </w:p>
+    <w:p>
+      <w:pPr>
+        <w:pStyle w:val="Titre2"/>
+      </w:pPr>
+      <w:bookmarkStart w:id="3" w:name="_Toc219284895"/>
+      <w:r>
+        <w:t>Données</w:t>
+      </w:r>
+      <w:bookmarkEnd w:id="3"/>
     </w:p>
     <w:p>
       <w:r>
@@ -820,11 +1364,12 @@
       <w:pPr>
         <w:pStyle w:val="Titre1"/>
       </w:pPr>
-      <w:bookmarkStart w:id="1" w:name="_Toc219218395"/>
-      <w:r>
+      <w:bookmarkStart w:id="4" w:name="_Toc219284896"/>
+      <w:r>
+        <w:lastRenderedPageBreak/>
         <w:t>Problème</w:t>
       </w:r>
-      <w:bookmarkEnd w:id="1"/>
+      <w:bookmarkEnd w:id="4"/>
       <w:r>
         <w:t xml:space="preserve"> </w:t>
       </w:r>
@@ -833,22 +1378,1778 @@
       <w:pPr>
         <w:pStyle w:val="Titre1"/>
       </w:pPr>
-      <w:bookmarkStart w:id="2" w:name="_Toc219218396"/>
+      <w:bookmarkStart w:id="5" w:name="_Toc219284897"/>
       <w:r>
         <w:t>Analyse</w:t>
       </w:r>
-      <w:bookmarkEnd w:id="2"/>
+      <w:bookmarkEnd w:id="5"/>
     </w:p>
     <w:p>
       <w:pPr>
+        <w:pStyle w:val="Titre2"/>
+      </w:pPr>
+      <w:bookmarkStart w:id="6" w:name="_Toc219284898"/>
+      <w:r>
+        <w:t>Résultats graphiques</w:t>
+      </w:r>
+      <w:bookmarkEnd w:id="6"/>
+    </w:p>
+    <w:p>
+      <w:pPr>
+        <w:pStyle w:val="Titre2"/>
+      </w:pPr>
+      <w:bookmarkStart w:id="7" w:name="_Toc219284899"/>
+      <w:r>
+        <w:rPr>
+          <w:noProof/>
+        </w:rPr>
+        <w:drawing>
+          <wp:inline distT="0" distB="0" distL="0" distR="0" wp14:anchorId="735E7FB0" wp14:editId="3857335A">
+            <wp:extent cx="5727700" cy="3092450"/>
+            <wp:effectExtent l="0" t="0" r="6350" b="0"/>
+            <wp:docPr id="974611534" name="Image 3"/>
+            <wp:cNvGraphicFramePr>
+              <a:graphicFrameLocks xmlns:a="http://schemas.openxmlformats.org/drawingml/2006/main" noChangeAspect="1"/>
+            </wp:cNvGraphicFramePr>
+            <a:graphic xmlns:a="http://schemas.openxmlformats.org/drawingml/2006/main">
+              <a:graphicData uri="http://schemas.openxmlformats.org/drawingml/2006/picture">
+                <pic:pic xmlns:pic="http://schemas.openxmlformats.org/drawingml/2006/picture">
+                  <pic:nvPicPr>
+                    <pic:cNvPr id="0" name="Picture 3"/>
+                    <pic:cNvPicPr>
+                      <a:picLocks noChangeAspect="1" noChangeArrowheads="1"/>
+                    </pic:cNvPicPr>
+                  </pic:nvPicPr>
+                  <pic:blipFill>
+                    <a:blip r:embed="rId9">
+                      <a:extLst>
+                        <a:ext uri="{28A0092B-C50C-407E-A947-70E740481C1C}">
+                          <a14:useLocalDpi xmlns:a14="http://schemas.microsoft.com/office/drawing/2010/main" val="0"/>
+                        </a:ext>
+                      </a:extLst>
+                    </a:blip>
+                    <a:srcRect/>
+                    <a:stretch>
+                      <a:fillRect/>
+                    </a:stretch>
+                  </pic:blipFill>
+                  <pic:spPr bwMode="auto">
+                    <a:xfrm>
+                      <a:off x="0" y="0"/>
+                      <a:ext cx="5727700" cy="3092450"/>
+                    </a:xfrm>
+                    <a:prstGeom prst="rect">
+                      <a:avLst/>
+                    </a:prstGeom>
+                    <a:noFill/>
+                    <a:ln>
+                      <a:noFill/>
+                    </a:ln>
+                  </pic:spPr>
+                </pic:pic>
+              </a:graphicData>
+            </a:graphic>
+          </wp:inline>
+        </w:drawing>
+      </w:r>
+      <w:r>
+        <w:rPr>
+          <w:noProof/>
+        </w:rPr>
+        <w:drawing>
+          <wp:inline distT="0" distB="0" distL="0" distR="0" wp14:anchorId="05C54B3B" wp14:editId="4ED22343">
+            <wp:extent cx="5727700" cy="3816350"/>
+            <wp:effectExtent l="0" t="0" r="6350" b="0"/>
+            <wp:docPr id="1347985335" name="Image 4"/>
+            <wp:cNvGraphicFramePr>
+              <a:graphicFrameLocks xmlns:a="http://schemas.openxmlformats.org/drawingml/2006/main" noChangeAspect="1"/>
+            </wp:cNvGraphicFramePr>
+            <a:graphic xmlns:a="http://schemas.openxmlformats.org/drawingml/2006/main">
+              <a:graphicData uri="http://schemas.openxmlformats.org/drawingml/2006/picture">
+                <pic:pic xmlns:pic="http://schemas.openxmlformats.org/drawingml/2006/picture">
+                  <pic:nvPicPr>
+                    <pic:cNvPr id="0" name="Picture 4"/>
+                    <pic:cNvPicPr>
+                      <a:picLocks noChangeAspect="1" noChangeArrowheads="1"/>
+                    </pic:cNvPicPr>
+                  </pic:nvPicPr>
+                  <pic:blipFill>
+                    <a:blip r:embed="rId10">
+                      <a:extLst>
+                        <a:ext uri="{28A0092B-C50C-407E-A947-70E740481C1C}">
+                          <a14:useLocalDpi xmlns:a14="http://schemas.microsoft.com/office/drawing/2010/main" val="0"/>
+                        </a:ext>
+                      </a:extLst>
+                    </a:blip>
+                    <a:srcRect/>
+                    <a:stretch>
+                      <a:fillRect/>
+                    </a:stretch>
+                  </pic:blipFill>
+                  <pic:spPr bwMode="auto">
+                    <a:xfrm>
+                      <a:off x="0" y="0"/>
+                      <a:ext cx="5727700" cy="3816350"/>
+                    </a:xfrm>
+                    <a:prstGeom prst="rect">
+                      <a:avLst/>
+                    </a:prstGeom>
+                    <a:noFill/>
+                    <a:ln>
+                      <a:noFill/>
+                    </a:ln>
+                  </pic:spPr>
+                </pic:pic>
+              </a:graphicData>
+            </a:graphic>
+          </wp:inline>
+        </w:drawing>
+      </w:r>
+      <w:bookmarkEnd w:id="7"/>
+      <w:r>
+        <w:t xml:space="preserve"> </w:t>
+      </w:r>
+    </w:p>
+    <w:p/>
+    <w:p>
+      <w:pPr>
+        <w:pStyle w:val="Titre2"/>
+      </w:pPr>
+      <w:bookmarkStart w:id="8" w:name="_Toc219284900"/>
+      <w:r>
+        <w:lastRenderedPageBreak/>
+        <w:t>Résultats chiffrés</w:t>
+      </w:r>
+      <w:bookmarkEnd w:id="8"/>
+      <w:r>
+        <w:t xml:space="preserve"> </w:t>
+      </w:r>
+    </w:p>
+    <w:p>
+      <w:r>
+        <w:t>Données dans le fiché ITRF :</w:t>
+      </w:r>
+    </w:p>
+    <w:tbl>
+      <w:tblPr>
+        <w:tblStyle w:val="Grilledutableau"/>
+        <w:tblW w:w="0" w:type="auto"/>
+        <w:tblLook w:val="04A0" w:firstRow="1" w:lastRow="0" w:firstColumn="1" w:lastColumn="0" w:noHBand="0" w:noVBand="1"/>
+      </w:tblPr>
+      <w:tblGrid>
+        <w:gridCol w:w="2914"/>
+        <w:gridCol w:w="2034"/>
+        <w:gridCol w:w="2034"/>
+        <w:gridCol w:w="2034"/>
+      </w:tblGrid>
+      <w:tr>
+        <w:tc>
+          <w:tcPr>
+            <w:tcW w:w="2914" w:type="dxa"/>
+          </w:tcPr>
+          <w:p>
+            <w:r>
+              <w:t xml:space="preserve">DOMES NB     </w:t>
+            </w:r>
+          </w:p>
+        </w:tc>
+        <w:tc>
+          <w:tcPr>
+            <w:tcW w:w="2034" w:type="dxa"/>
+          </w:tcPr>
+          <w:p>
+            <w:r>
+              <w:t xml:space="preserve">X/Vx     </w:t>
+            </w:r>
+          </w:p>
+        </w:tc>
+        <w:tc>
+          <w:tcPr>
+            <w:tcW w:w="2034" w:type="dxa"/>
+          </w:tcPr>
+          <w:p>
+            <w:r>
+              <w:t xml:space="preserve">Y/Vy     </w:t>
+            </w:r>
+          </w:p>
+        </w:tc>
+        <w:tc>
+          <w:tcPr>
+            <w:tcW w:w="2034" w:type="dxa"/>
+          </w:tcPr>
+          <w:p>
+            <w:r>
+              <w:t>Z/</w:t>
+            </w:r>
+            <w:proofErr w:type="spellStart"/>
+            <w:r>
+              <w:t>Vz</w:t>
+            </w:r>
+            <w:proofErr w:type="spellEnd"/>
+          </w:p>
+        </w:tc>
+      </w:tr>
+      <w:tr>
+        <w:tc>
+          <w:tcPr>
+            <w:tcW w:w="2914" w:type="dxa"/>
+          </w:tcPr>
+          <w:p>
+            <w:pPr>
+              <w:rPr>
+                <w:lang w:val="en-US"/>
+              </w:rPr>
+            </w:pPr>
+            <w:r>
+              <w:rPr>
+                <w:lang w:val="en-US"/>
+              </w:rPr>
+              <w:t xml:space="preserve">41703M007  </w:t>
+            </w:r>
+          </w:p>
+        </w:tc>
+        <w:tc>
+          <w:tcPr>
+            <w:tcW w:w="2034" w:type="dxa"/>
+          </w:tcPr>
+          <w:p>
+            <w:pPr>
+              <w:rPr>
+                <w:lang w:val="en-US"/>
+              </w:rPr>
+            </w:pPr>
+            <w:r>
+              <w:rPr>
+                <w:lang w:val="en-US"/>
+              </w:rPr>
+              <w:t>0.06343</w:t>
+            </w:r>
+          </w:p>
+        </w:tc>
+        <w:tc>
+          <w:tcPr>
+            <w:tcW w:w="2034" w:type="dxa"/>
+          </w:tcPr>
+          <w:p>
+            <w:pPr>
+              <w:rPr>
+                <w:lang w:val="en-US"/>
+              </w:rPr>
+            </w:pPr>
+            <w:r>
+              <w:rPr>
+                <w:lang w:val="en-US"/>
+              </w:rPr>
+              <w:t>-0.01803</w:t>
+            </w:r>
+          </w:p>
+        </w:tc>
+        <w:tc>
+          <w:tcPr>
+            <w:tcW w:w="2034" w:type="dxa"/>
+          </w:tcPr>
+          <w:p>
+            <w:pPr>
+              <w:rPr>
+                <w:lang w:val="en-US"/>
+              </w:rPr>
+            </w:pPr>
+            <w:r>
+              <w:rPr>
+                <w:lang w:val="en-US"/>
+              </w:rPr>
+              <w:t>-0.00622</w:t>
+            </w:r>
+          </w:p>
+        </w:tc>
+      </w:tr>
+      <w:tr>
+        <w:tc>
+          <w:tcPr>
+            <w:tcW w:w="2914" w:type="dxa"/>
+          </w:tcPr>
+          <w:p>
+            <w:pPr>
+              <w:rPr>
+                <w:lang w:val="en-US"/>
+              </w:rPr>
+            </w:pPr>
+            <w:r>
+              <w:rPr>
+                <w:lang w:val="en-US"/>
+              </w:rPr>
+              <w:t xml:space="preserve">22008M001  </w:t>
+            </w:r>
+          </w:p>
+        </w:tc>
+        <w:tc>
+          <w:tcPr>
+            <w:tcW w:w="2034" w:type="dxa"/>
+          </w:tcPr>
+          <w:p>
+            <w:pPr>
+              <w:rPr>
+                <w:lang w:val="en-US"/>
+              </w:rPr>
+            </w:pPr>
+            <w:r>
+              <w:rPr>
+                <w:lang w:val="en-US"/>
+              </w:rPr>
+              <w:t>0.05094</w:t>
+            </w:r>
+          </w:p>
+        </w:tc>
+        <w:tc>
+          <w:tcPr>
+            <w:tcW w:w="2034" w:type="dxa"/>
+          </w:tcPr>
+          <w:p>
+            <w:pPr>
+              <w:rPr>
+                <w:lang w:val="en-US"/>
+              </w:rPr>
+            </w:pPr>
+            <w:r>
+              <w:rPr>
+                <w:lang w:val="en-US"/>
+              </w:rPr>
+              <w:t>-0.02171</w:t>
+            </w:r>
+          </w:p>
+        </w:tc>
+        <w:tc>
+          <w:tcPr>
+            <w:tcW w:w="2034" w:type="dxa"/>
+          </w:tcPr>
+          <w:p>
+            <w:pPr>
+              <w:rPr>
+                <w:lang w:val="en-US"/>
+              </w:rPr>
+            </w:pPr>
+            <w:r>
+              <w:rPr>
+                <w:lang w:val="en-US"/>
+              </w:rPr>
+              <w:t>-0.03143</w:t>
+            </w:r>
+          </w:p>
+        </w:tc>
+      </w:tr>
+      <w:tr>
+        <w:tc>
+          <w:tcPr>
+            <w:tcW w:w="2914" w:type="dxa"/>
+          </w:tcPr>
+          <w:p>
+            <w:pPr>
+              <w:rPr>
+                <w:lang w:val="en-US"/>
+              </w:rPr>
+            </w:pPr>
+            <w:r>
+              <w:rPr>
+                <w:lang w:val="en-US"/>
+              </w:rPr>
+              <w:t xml:space="preserve">42005M002  </w:t>
+            </w:r>
+          </w:p>
+        </w:tc>
+        <w:tc>
+          <w:tcPr>
+            <w:tcW w:w="2034" w:type="dxa"/>
+          </w:tcPr>
+          <w:p>
+            <w:pPr>
+              <w:rPr>
+                <w:lang w:val="en-US"/>
+              </w:rPr>
+            </w:pPr>
+            <w:r>
+              <w:rPr>
+                <w:lang w:val="en-US"/>
+              </w:rPr>
+              <w:t xml:space="preserve">0.05067  </w:t>
+            </w:r>
+          </w:p>
+        </w:tc>
+        <w:tc>
+          <w:tcPr>
+            <w:tcW w:w="2034" w:type="dxa"/>
+          </w:tcPr>
+          <w:p>
+            <w:pPr>
+              <w:rPr>
+                <w:lang w:val="en-US"/>
+              </w:rPr>
+            </w:pPr>
+            <w:r>
+              <w:rPr>
+                <w:lang w:val="en-US"/>
+              </w:rPr>
+              <w:t xml:space="preserve">0.00081  </w:t>
+            </w:r>
+          </w:p>
+        </w:tc>
+        <w:tc>
+          <w:tcPr>
+            <w:tcW w:w="2034" w:type="dxa"/>
+          </w:tcPr>
+          <w:p>
+            <w:pPr>
+              <w:rPr>
+                <w:lang w:val="en-US"/>
+              </w:rPr>
+            </w:pPr>
+            <w:r>
+              <w:rPr>
+                <w:lang w:val="en-US"/>
+              </w:rPr>
+              <w:t>0.01066</w:t>
+            </w:r>
+          </w:p>
+        </w:tc>
+      </w:tr>
+      <w:tr>
+        <w:tc>
+          <w:tcPr>
+            <w:tcW w:w="2914" w:type="dxa"/>
+          </w:tcPr>
+          <w:p>
+            <w:pPr>
+              <w:rPr>
+                <w:lang w:val="en-US"/>
+              </w:rPr>
+            </w:pPr>
+            <w:r>
+              <w:rPr>
+                <w:lang w:val="en-US"/>
+              </w:rPr>
+              <w:t xml:space="preserve">40611M001  </w:t>
+            </w:r>
+          </w:p>
+        </w:tc>
+        <w:tc>
+          <w:tcPr>
+            <w:tcW w:w="2034" w:type="dxa"/>
+          </w:tcPr>
+          <w:p>
+            <w:pPr>
+              <w:rPr>
+                <w:lang w:val="en-US"/>
+              </w:rPr>
+            </w:pPr>
+            <w:r>
+              <w:rPr>
+                <w:lang w:val="en-US"/>
+              </w:rPr>
+              <w:t xml:space="preserve">0.04837  </w:t>
+            </w:r>
+          </w:p>
+        </w:tc>
+        <w:tc>
+          <w:tcPr>
+            <w:tcW w:w="2034" w:type="dxa"/>
+          </w:tcPr>
+          <w:p>
+            <w:pPr>
+              <w:rPr>
+                <w:lang w:val="en-US"/>
+              </w:rPr>
+            </w:pPr>
+            <w:r>
+              <w:rPr>
+                <w:lang w:val="en-US"/>
+              </w:rPr>
+              <w:t xml:space="preserve">0.01313  </w:t>
+            </w:r>
+          </w:p>
+        </w:tc>
+        <w:tc>
+          <w:tcPr>
+            <w:tcW w:w="2034" w:type="dxa"/>
+          </w:tcPr>
+          <w:p>
+            <w:pPr>
+              <w:rPr>
+                <w:lang w:val="en-US"/>
+              </w:rPr>
+            </w:pPr>
+            <w:r>
+              <w:rPr>
+                <w:lang w:val="en-US"/>
+              </w:rPr>
+              <w:t>0.07189</w:t>
+            </w:r>
+          </w:p>
+        </w:tc>
+      </w:tr>
+      <w:tr>
+        <w:tc>
+          <w:tcPr>
+            <w:tcW w:w="2914" w:type="dxa"/>
+          </w:tcPr>
+          <w:p>
+            <w:pPr>
+              <w:rPr>
+                <w:lang w:val="en-US"/>
+              </w:rPr>
+            </w:pPr>
+            <w:r>
+              <w:rPr>
+                <w:lang w:val="en-US"/>
+              </w:rPr>
+              <w:t xml:space="preserve">67701S001  </w:t>
+            </w:r>
+          </w:p>
+        </w:tc>
+        <w:tc>
+          <w:tcPr>
+            <w:tcW w:w="2034" w:type="dxa"/>
+          </w:tcPr>
+          <w:p>
+            <w:pPr>
+              <w:rPr>
+                <w:lang w:val="en-US"/>
+              </w:rPr>
+            </w:pPr>
+            <w:r>
+              <w:rPr>
+                <w:lang w:val="en-US"/>
+              </w:rPr>
+              <w:t xml:space="preserve">0.04749  </w:t>
+            </w:r>
+          </w:p>
+        </w:tc>
+        <w:tc>
+          <w:tcPr>
+            <w:tcW w:w="2034" w:type="dxa"/>
+          </w:tcPr>
+          <w:p>
+            <w:pPr>
+              <w:rPr>
+                <w:lang w:val="en-US"/>
+              </w:rPr>
+            </w:pPr>
+            <w:r>
+              <w:rPr>
+                <w:lang w:val="en-US"/>
+              </w:rPr>
+              <w:t xml:space="preserve">0.04158  </w:t>
+            </w:r>
+          </w:p>
+        </w:tc>
+        <w:tc>
+          <w:tcPr>
+            <w:tcW w:w="2034" w:type="dxa"/>
+          </w:tcPr>
+          <w:p>
+            <w:pPr>
+              <w:rPr>
+                <w:lang w:val="en-US"/>
+              </w:rPr>
+            </w:pPr>
+            <w:r>
+              <w:rPr>
+                <w:lang w:val="en-US"/>
+              </w:rPr>
+              <w:t>0.01957</w:t>
+            </w:r>
+          </w:p>
+        </w:tc>
+      </w:tr>
+      <w:tr>
+        <w:tc>
+          <w:tcPr>
+            <w:tcW w:w="2914" w:type="dxa"/>
+          </w:tcPr>
+          <w:p>
+            <w:pPr>
+              <w:rPr>
+                <w:lang w:val="en-US"/>
+              </w:rPr>
+            </w:pPr>
+            <w:r>
+              <w:rPr>
+                <w:lang w:val="en-US"/>
+              </w:rPr>
+              <w:t xml:space="preserve">21789S001  </w:t>
+            </w:r>
+          </w:p>
+        </w:tc>
+        <w:tc>
+          <w:tcPr>
+            <w:tcW w:w="2034" w:type="dxa"/>
+          </w:tcPr>
+          <w:p>
+            <w:pPr>
+              <w:rPr>
+                <w:lang w:val="en-US"/>
+              </w:rPr>
+            </w:pPr>
+            <w:r>
+              <w:rPr>
+                <w:lang w:val="en-US"/>
+              </w:rPr>
+              <w:t xml:space="preserve">0.04024  </w:t>
+            </w:r>
+          </w:p>
+        </w:tc>
+        <w:tc>
+          <w:tcPr>
+            <w:tcW w:w="2034" w:type="dxa"/>
+          </w:tcPr>
+          <w:p>
+            <w:pPr>
+              <w:rPr>
+                <w:lang w:val="en-US"/>
+              </w:rPr>
+            </w:pPr>
+            <w:r>
+              <w:rPr>
+                <w:lang w:val="en-US"/>
+              </w:rPr>
+              <w:t>0</w:t>
+            </w:r>
+            <w:r>
+              <w:rPr>
+                <w:lang w:val="en-US"/>
+              </w:rPr>
+              <w:t xml:space="preserve">.05982  </w:t>
+            </w:r>
+          </w:p>
+        </w:tc>
+        <w:tc>
+          <w:tcPr>
+            <w:tcW w:w="2034" w:type="dxa"/>
+          </w:tcPr>
+          <w:p>
+            <w:pPr>
+              <w:rPr>
+                <w:lang w:val="en-US"/>
+              </w:rPr>
+            </w:pPr>
+            <w:r>
+              <w:rPr>
+                <w:lang w:val="en-US"/>
+              </w:rPr>
+              <w:t>0.02229</w:t>
+            </w:r>
+          </w:p>
+        </w:tc>
+      </w:tr>
+      <w:tr>
+        <w:tc>
+          <w:tcPr>
+            <w:tcW w:w="2914" w:type="dxa"/>
+          </w:tcPr>
+          <w:p>
+            <w:pPr>
+              <w:rPr>
+                <w:lang w:val="en-US"/>
+              </w:rPr>
+            </w:pPr>
+            <w:r>
+              <w:rPr>
+                <w:lang w:val="en-US"/>
+              </w:rPr>
+              <w:t xml:space="preserve">51006M001  </w:t>
+            </w:r>
+          </w:p>
+        </w:tc>
+        <w:tc>
+          <w:tcPr>
+            <w:tcW w:w="2034" w:type="dxa"/>
+          </w:tcPr>
+          <w:p>
+            <w:pPr>
+              <w:rPr>
+                <w:lang w:val="en-US"/>
+              </w:rPr>
+            </w:pPr>
+            <w:r>
+              <w:rPr>
+                <w:lang w:val="en-US"/>
+              </w:rPr>
+              <w:t xml:space="preserve">0.03407  </w:t>
+            </w:r>
+          </w:p>
+        </w:tc>
+        <w:tc>
+          <w:tcPr>
+            <w:tcW w:w="2034" w:type="dxa"/>
+          </w:tcPr>
+          <w:p>
+            <w:pPr>
+              <w:rPr>
+                <w:lang w:val="en-US"/>
+              </w:rPr>
+            </w:pPr>
+            <w:r>
+              <w:rPr>
+                <w:lang w:val="en-US"/>
+              </w:rPr>
+              <w:t xml:space="preserve">0.05291  </w:t>
+            </w:r>
+          </w:p>
+        </w:tc>
+        <w:tc>
+          <w:tcPr>
+            <w:tcW w:w="2034" w:type="dxa"/>
+          </w:tcPr>
+          <w:p>
+            <w:pPr>
+              <w:rPr>
+                <w:lang w:val="en-US"/>
+              </w:rPr>
+            </w:pPr>
+            <w:r>
+              <w:rPr>
+                <w:lang w:val="en-US"/>
+              </w:rPr>
+              <w:t>0.02700</w:t>
+            </w:r>
+          </w:p>
+        </w:tc>
+      </w:tr>
+      <w:tr>
+        <w:tc>
+          <w:tcPr>
+            <w:tcW w:w="2914" w:type="dxa"/>
+          </w:tcPr>
+          <w:p>
+            <w:pPr>
+              <w:rPr>
+                <w:lang w:val="en-US"/>
+              </w:rPr>
+            </w:pPr>
+            <w:r>
+              <w:rPr>
+                <w:lang w:val="en-US"/>
+              </w:rPr>
+              <w:t xml:space="preserve">51601M001  </w:t>
+            </w:r>
+          </w:p>
+        </w:tc>
+        <w:tc>
+          <w:tcPr>
+            <w:tcW w:w="2034" w:type="dxa"/>
+          </w:tcPr>
+          <w:p>
+            <w:pPr>
+              <w:rPr>
+                <w:lang w:val="en-US"/>
+              </w:rPr>
+            </w:pPr>
+            <w:r>
+              <w:rPr>
+                <w:lang w:val="en-US"/>
+              </w:rPr>
+              <w:t xml:space="preserve">0.02953  </w:t>
+            </w:r>
+          </w:p>
+        </w:tc>
+        <w:tc>
+          <w:tcPr>
+            <w:tcW w:w="2034" w:type="dxa"/>
+          </w:tcPr>
+          <w:p>
+            <w:pPr>
+              <w:rPr>
+                <w:lang w:val="en-US"/>
+              </w:rPr>
+            </w:pPr>
+            <w:r>
+              <w:rPr>
+                <w:lang w:val="en-US"/>
+              </w:rPr>
+              <w:t xml:space="preserve">0.06362  </w:t>
+            </w:r>
+          </w:p>
+        </w:tc>
+        <w:tc>
+          <w:tcPr>
+            <w:tcW w:w="2034" w:type="dxa"/>
+          </w:tcPr>
+          <w:p>
+            <w:pPr>
+              <w:rPr>
+                <w:lang w:val="en-US"/>
+              </w:rPr>
+            </w:pPr>
+            <w:r>
+              <w:rPr>
+                <w:lang w:val="en-US"/>
+              </w:rPr>
+              <w:t>0.02636</w:t>
+            </w:r>
+          </w:p>
+        </w:tc>
+      </w:tr>
+      <w:tr>
+        <w:tc>
+          <w:tcPr>
+            <w:tcW w:w="2914" w:type="dxa"/>
+          </w:tcPr>
+          <w:p>
+            <w:pPr>
+              <w:rPr>
+                <w:lang w:val="en-US"/>
+              </w:rPr>
+            </w:pPr>
+            <w:r>
+              <w:rPr>
+                <w:lang w:val="en-US"/>
+              </w:rPr>
+              <w:t xml:space="preserve">21732S006  </w:t>
+            </w:r>
+          </w:p>
+        </w:tc>
+        <w:tc>
+          <w:tcPr>
+            <w:tcW w:w="2034" w:type="dxa"/>
+          </w:tcPr>
+          <w:p>
+            <w:pPr>
+              <w:rPr>
+                <w:lang w:val="en-US"/>
+              </w:rPr>
+            </w:pPr>
+            <w:r>
+              <w:rPr>
+                <w:lang w:val="en-US"/>
+              </w:rPr>
+              <w:t xml:space="preserve">0.02719  </w:t>
+            </w:r>
+          </w:p>
+        </w:tc>
+        <w:tc>
+          <w:tcPr>
+            <w:tcW w:w="2034" w:type="dxa"/>
+          </w:tcPr>
+          <w:p>
+            <w:pPr>
+              <w:rPr>
+                <w:lang w:val="en-US"/>
+              </w:rPr>
+            </w:pPr>
+            <w:r>
+              <w:rPr>
+                <w:lang w:val="en-US"/>
+              </w:rPr>
+              <w:t xml:space="preserve">0.02369  </w:t>
+            </w:r>
+          </w:p>
+        </w:tc>
+        <w:tc>
+          <w:tcPr>
+            <w:tcW w:w="2034" w:type="dxa"/>
+          </w:tcPr>
+          <w:p>
+            <w:pPr>
+              <w:rPr>
+                <w:lang w:val="en-US"/>
+              </w:rPr>
+            </w:pPr>
+            <w:r>
+              <w:rPr>
+                <w:lang w:val="en-US"/>
+              </w:rPr>
+              <w:t>0.00905</w:t>
+            </w:r>
+          </w:p>
+        </w:tc>
+      </w:tr>
+      <w:tr>
+        <w:tc>
+          <w:tcPr>
+            <w:tcW w:w="2914" w:type="dxa"/>
+          </w:tcPr>
+          <w:p>
+            <w:pPr>
+              <w:rPr>
+                <w:lang w:val="en-US"/>
+              </w:rPr>
+            </w:pPr>
+            <w:r>
+              <w:rPr>
+                <w:lang w:val="en-US"/>
+              </w:rPr>
+              <w:t xml:space="preserve">41712S001  </w:t>
+            </w:r>
+          </w:p>
+        </w:tc>
+        <w:tc>
+          <w:tcPr>
+            <w:tcW w:w="2034" w:type="dxa"/>
+          </w:tcPr>
+          <w:p>
+            <w:pPr>
+              <w:rPr>
+                <w:lang w:val="en-US"/>
+              </w:rPr>
+            </w:pPr>
+            <w:r>
+              <w:rPr>
+                <w:lang w:val="en-US"/>
+              </w:rPr>
+              <w:t xml:space="preserve">0.02610  </w:t>
+            </w:r>
+          </w:p>
+        </w:tc>
+        <w:tc>
+          <w:tcPr>
+            <w:tcW w:w="2034" w:type="dxa"/>
+          </w:tcPr>
+          <w:p>
+            <w:pPr>
+              <w:rPr>
+                <w:lang w:val="en-US"/>
+              </w:rPr>
+            </w:pPr>
+            <w:r>
+              <w:rPr>
+                <w:lang w:val="en-US"/>
+              </w:rPr>
+              <w:t xml:space="preserve">0.00148  </w:t>
+            </w:r>
+          </w:p>
+        </w:tc>
+        <w:tc>
+          <w:tcPr>
+            <w:tcW w:w="2034" w:type="dxa"/>
+          </w:tcPr>
+          <w:p>
+            <w:pPr>
+              <w:rPr>
+                <w:lang w:val="en-US"/>
+              </w:rPr>
+            </w:pPr>
+            <w:r>
+              <w:rPr>
+                <w:lang w:val="en-US"/>
+              </w:rPr>
+              <w:t>0.02387</w:t>
+            </w:r>
+          </w:p>
+        </w:tc>
+      </w:tr>
+    </w:tbl>
+    <w:p/>
+    <w:p>
+      <w:r>
+        <w:t>Données calculées :</w:t>
+      </w:r>
+    </w:p>
+    <w:tbl>
+      <w:tblPr>
+        <w:tblStyle w:val="Grilledutableau"/>
+        <w:tblW w:w="0" w:type="auto"/>
+        <w:tblLook w:val="04A0" w:firstRow="1" w:lastRow="0" w:firstColumn="1" w:lastColumn="0" w:noHBand="0" w:noVBand="1"/>
+      </w:tblPr>
+      <w:tblGrid>
+        <w:gridCol w:w="2254"/>
+        <w:gridCol w:w="2254"/>
+        <w:gridCol w:w="2254"/>
+        <w:gridCol w:w="2254"/>
+      </w:tblGrid>
+      <w:tr>
+        <w:tc>
+          <w:tcPr>
+            <w:tcW w:w="2254" w:type="dxa"/>
+          </w:tcPr>
+          <w:p>
+            <w:r>
+              <w:t xml:space="preserve"> DOMES NB</w:t>
+            </w:r>
+          </w:p>
+        </w:tc>
+        <w:tc>
+          <w:tcPr>
+            <w:tcW w:w="2254" w:type="dxa"/>
+          </w:tcPr>
+          <w:p>
+            <w:r>
+              <w:t>Vx</w:t>
+            </w:r>
+          </w:p>
+        </w:tc>
+        <w:tc>
+          <w:tcPr>
+            <w:tcW w:w="2254" w:type="dxa"/>
+          </w:tcPr>
+          <w:p>
+            <w:r>
+              <w:t>Vy</w:t>
+            </w:r>
+          </w:p>
+        </w:tc>
+        <w:tc>
+          <w:tcPr>
+            <w:tcW w:w="2254" w:type="dxa"/>
+          </w:tcPr>
+          <w:p>
+            <w:proofErr w:type="spellStart"/>
+            <w:r>
+              <w:t>Vz</w:t>
+            </w:r>
+            <w:proofErr w:type="spellEnd"/>
+          </w:p>
+        </w:tc>
+      </w:tr>
+      <w:tr>
+        <w:tc>
+          <w:tcPr>
+            <w:tcW w:w="2254" w:type="dxa"/>
+          </w:tcPr>
+          <w:p>
+            <w:r>
+              <w:t xml:space="preserve">41703M007  </w:t>
+            </w:r>
+          </w:p>
+        </w:tc>
+        <w:tc>
+          <w:tcPr>
+            <w:tcW w:w="2254" w:type="dxa"/>
+          </w:tcPr>
+          <w:p>
+            <w:pPr>
+              <w:rPr>
+                <w:lang w:val="en-US"/>
+              </w:rPr>
+            </w:pPr>
+            <w:r>
+              <w:rPr>
+                <w:lang w:val="en-US"/>
+              </w:rPr>
+              <w:t xml:space="preserve">0.063953 </w:t>
+            </w:r>
+          </w:p>
+        </w:tc>
+        <w:tc>
+          <w:tcPr>
+            <w:tcW w:w="2254" w:type="dxa"/>
+          </w:tcPr>
+          <w:p>
+            <w:pPr>
+              <w:rPr>
+                <w:lang w:val="en-US"/>
+              </w:rPr>
+            </w:pPr>
+            <w:r>
+              <w:rPr>
+                <w:lang w:val="en-US"/>
+              </w:rPr>
+              <w:t xml:space="preserve">-0.018875 </w:t>
+            </w:r>
+          </w:p>
+        </w:tc>
+        <w:tc>
+          <w:tcPr>
+            <w:tcW w:w="2254" w:type="dxa"/>
+          </w:tcPr>
+          <w:p>
+            <w:pPr>
+              <w:rPr>
+                <w:lang w:val="en-US"/>
+              </w:rPr>
+            </w:pPr>
+            <w:r>
+              <w:rPr>
+                <w:lang w:val="en-US"/>
+              </w:rPr>
+              <w:t>-0.005003</w:t>
+            </w:r>
+          </w:p>
+        </w:tc>
+      </w:tr>
+      <w:tr>
+        <w:tc>
+          <w:tcPr>
+            <w:tcW w:w="2254" w:type="dxa"/>
+          </w:tcPr>
+          <w:p>
+            <w:pPr>
+              <w:rPr>
+                <w:lang w:val="en-US"/>
+              </w:rPr>
+            </w:pPr>
+            <w:r>
+              <w:rPr>
+                <w:lang w:val="en-US"/>
+              </w:rPr>
+              <w:t xml:space="preserve">42005M002  </w:t>
+            </w:r>
+          </w:p>
+        </w:tc>
+        <w:tc>
+          <w:tcPr>
+            <w:tcW w:w="2254" w:type="dxa"/>
+          </w:tcPr>
+          <w:p>
+            <w:pPr>
+              <w:rPr>
+                <w:lang w:val="en-US"/>
+              </w:rPr>
+            </w:pPr>
+            <w:r>
+              <w:rPr>
+                <w:lang w:val="en-US"/>
+              </w:rPr>
+              <w:t xml:space="preserve">0.050617 </w:t>
+            </w:r>
+          </w:p>
+        </w:tc>
+        <w:tc>
+          <w:tcPr>
+            <w:tcW w:w="2254" w:type="dxa"/>
+          </w:tcPr>
+          <w:p>
+            <w:pPr>
+              <w:rPr>
+                <w:lang w:val="en-US"/>
+              </w:rPr>
+            </w:pPr>
+            <w:r>
+              <w:rPr>
+                <w:lang w:val="en-US"/>
+              </w:rPr>
+              <w:t xml:space="preserve">-0.000043  </w:t>
+            </w:r>
+          </w:p>
+        </w:tc>
+        <w:tc>
+          <w:tcPr>
+            <w:tcW w:w="2254" w:type="dxa"/>
+          </w:tcPr>
+          <w:p>
+            <w:pPr>
+              <w:rPr>
+                <w:lang w:val="en-US"/>
+              </w:rPr>
+            </w:pPr>
+            <w:r>
+              <w:rPr>
+                <w:lang w:val="en-US"/>
+              </w:rPr>
+              <w:t>0.010595</w:t>
+            </w:r>
+          </w:p>
+        </w:tc>
+      </w:tr>
+      <w:tr>
+        <w:tc>
+          <w:tcPr>
+            <w:tcW w:w="2254" w:type="dxa"/>
+          </w:tcPr>
+          <w:p>
+            <w:pPr>
+              <w:rPr>
+                <w:lang w:val="en-US"/>
+              </w:rPr>
+            </w:pPr>
+            <w:r>
+              <w:rPr>
+                <w:lang w:val="en-US"/>
+              </w:rPr>
+              <w:t xml:space="preserve">21789S001  </w:t>
+            </w:r>
+          </w:p>
+        </w:tc>
+        <w:tc>
+          <w:tcPr>
+            <w:tcW w:w="2254" w:type="dxa"/>
+          </w:tcPr>
+          <w:p>
+            <w:pPr>
+              <w:rPr>
+                <w:lang w:val="en-US"/>
+              </w:rPr>
+            </w:pPr>
+            <w:r>
+              <w:rPr>
+                <w:lang w:val="en-US"/>
+              </w:rPr>
+              <w:t xml:space="preserve">0.039927  </w:t>
+            </w:r>
+          </w:p>
+        </w:tc>
+        <w:tc>
+          <w:tcPr>
+            <w:tcW w:w="2254" w:type="dxa"/>
+          </w:tcPr>
+          <w:p>
+            <w:pPr>
+              <w:rPr>
+                <w:lang w:val="en-US"/>
+              </w:rPr>
+            </w:pPr>
+            <w:r>
+              <w:rPr>
+                <w:lang w:val="en-US"/>
+              </w:rPr>
+              <w:t xml:space="preserve">0.060044  </w:t>
+            </w:r>
+          </w:p>
+        </w:tc>
+        <w:tc>
+          <w:tcPr>
+            <w:tcW w:w="2254" w:type="dxa"/>
+          </w:tcPr>
+          <w:p>
+            <w:pPr>
+              <w:rPr>
+                <w:lang w:val="en-US"/>
+              </w:rPr>
+            </w:pPr>
+            <w:r>
+              <w:rPr>
+                <w:lang w:val="en-US"/>
+              </w:rPr>
+              <w:t>0.021616</w:t>
+            </w:r>
+          </w:p>
+        </w:tc>
+      </w:tr>
+      <w:tr>
+        <w:tc>
+          <w:tcPr>
+            <w:tcW w:w="2254" w:type="dxa"/>
+          </w:tcPr>
+          <w:p>
+            <w:pPr>
+              <w:rPr>
+                <w:lang w:val="en-US"/>
+              </w:rPr>
+            </w:pPr>
+            <w:r>
+              <w:rPr>
+                <w:lang w:val="en-US"/>
+              </w:rPr>
+              <w:t xml:space="preserve">51601M001  </w:t>
+            </w:r>
+          </w:p>
+        </w:tc>
+        <w:tc>
+          <w:tcPr>
+            <w:tcW w:w="2254" w:type="dxa"/>
+          </w:tcPr>
+          <w:p>
+            <w:pPr>
+              <w:rPr>
+                <w:lang w:val="en-US"/>
+              </w:rPr>
+            </w:pPr>
+            <w:r>
+              <w:rPr>
+                <w:lang w:val="en-US"/>
+              </w:rPr>
+              <w:t xml:space="preserve">0.028714  </w:t>
+            </w:r>
+          </w:p>
+        </w:tc>
+        <w:tc>
+          <w:tcPr>
+            <w:tcW w:w="2254" w:type="dxa"/>
+          </w:tcPr>
+          <w:p>
+            <w:pPr>
+              <w:rPr>
+                <w:lang w:val="en-US"/>
+              </w:rPr>
+            </w:pPr>
+            <w:r>
+              <w:rPr>
+                <w:lang w:val="en-US"/>
+              </w:rPr>
+              <w:t xml:space="preserve">0.063249 </w:t>
+            </w:r>
+          </w:p>
+        </w:tc>
+        <w:tc>
+          <w:tcPr>
+            <w:tcW w:w="2254" w:type="dxa"/>
+          </w:tcPr>
+          <w:p>
+            <w:pPr>
+              <w:rPr>
+                <w:lang w:val="en-US"/>
+              </w:rPr>
+            </w:pPr>
+            <w:r>
+              <w:rPr>
+                <w:lang w:val="en-US"/>
+              </w:rPr>
+              <w:t xml:space="preserve"> 0.025238</w:t>
+            </w:r>
+          </w:p>
+        </w:tc>
+      </w:tr>
+      <w:tr>
+        <w:tc>
+          <w:tcPr>
+            <w:tcW w:w="2254" w:type="dxa"/>
+          </w:tcPr>
+          <w:p>
+            <w:pPr>
+              <w:rPr>
+                <w:lang w:val="en-US"/>
+              </w:rPr>
+            </w:pPr>
+            <w:r>
+              <w:rPr>
+                <w:lang w:val="en-US"/>
+              </w:rPr>
+              <w:t xml:space="preserve">50506M001  </w:t>
+            </w:r>
+          </w:p>
+        </w:tc>
+        <w:tc>
+          <w:tcPr>
+            <w:tcW w:w="2254" w:type="dxa"/>
+          </w:tcPr>
+          <w:p>
+            <w:pPr>
+              <w:rPr>
+                <w:lang w:val="en-US"/>
+              </w:rPr>
+            </w:pPr>
+            <w:r>
+              <w:rPr>
+                <w:lang w:val="en-US"/>
+              </w:rPr>
+              <w:t xml:space="preserve">0.019118  </w:t>
+            </w:r>
+          </w:p>
+        </w:tc>
+        <w:tc>
+          <w:tcPr>
+            <w:tcW w:w="2254" w:type="dxa"/>
+          </w:tcPr>
+          <w:p>
+            <w:pPr>
+              <w:rPr>
+                <w:lang w:val="en-US"/>
+              </w:rPr>
+            </w:pPr>
+            <w:r>
+              <w:rPr>
+                <w:lang w:val="en-US"/>
+              </w:rPr>
+              <w:t xml:space="preserve">0.066569  </w:t>
+            </w:r>
+          </w:p>
+        </w:tc>
+        <w:tc>
+          <w:tcPr>
+            <w:tcW w:w="2254" w:type="dxa"/>
+          </w:tcPr>
+          <w:p>
+            <w:pPr>
+              <w:rPr>
+                <w:lang w:val="en-US"/>
+              </w:rPr>
+            </w:pPr>
+            <w:r>
+              <w:rPr>
+                <w:lang w:val="en-US"/>
+              </w:rPr>
+              <w:t>0.028612</w:t>
+            </w:r>
+          </w:p>
+        </w:tc>
+      </w:tr>
+      <w:tr>
+        <w:tc>
+          <w:tcPr>
+            <w:tcW w:w="2254" w:type="dxa"/>
+          </w:tcPr>
+          <w:p>
+            <w:pPr>
+              <w:rPr>
+                <w:lang w:val="en-US"/>
+              </w:rPr>
+            </w:pPr>
+            <w:r>
+              <w:rPr>
+                <w:lang w:val="en-US"/>
+              </w:rPr>
+              <w:t xml:space="preserve">51202M001  </w:t>
+            </w:r>
+          </w:p>
+        </w:tc>
+        <w:tc>
+          <w:tcPr>
+            <w:tcW w:w="2254" w:type="dxa"/>
+          </w:tcPr>
+          <w:p>
+            <w:pPr>
+              <w:rPr>
+                <w:lang w:val="en-US"/>
+              </w:rPr>
+            </w:pPr>
+            <w:r>
+              <w:rPr>
+                <w:lang w:val="en-US"/>
+              </w:rPr>
+              <w:t xml:space="preserve">0.017753  </w:t>
+            </w:r>
+          </w:p>
+        </w:tc>
+        <w:tc>
+          <w:tcPr>
+            <w:tcW w:w="2254" w:type="dxa"/>
+          </w:tcPr>
+          <w:p>
+            <w:pPr>
+              <w:rPr>
+                <w:lang w:val="en-US"/>
+              </w:rPr>
+            </w:pPr>
+            <w:r>
+              <w:rPr>
+                <w:lang w:val="en-US"/>
+              </w:rPr>
+              <w:t xml:space="preserve">0.060047  </w:t>
+            </w:r>
+          </w:p>
+        </w:tc>
+        <w:tc>
+          <w:tcPr>
+            <w:tcW w:w="2254" w:type="dxa"/>
+          </w:tcPr>
+          <w:p>
+            <w:pPr>
+              <w:rPr>
+                <w:lang w:val="en-US"/>
+              </w:rPr>
+            </w:pPr>
+            <w:r>
+              <w:rPr>
+                <w:lang w:val="en-US"/>
+              </w:rPr>
+              <w:t>0.025776</w:t>
+            </w:r>
+          </w:p>
+        </w:tc>
+      </w:tr>
+      <w:tr>
+        <w:tc>
+          <w:tcPr>
+            <w:tcW w:w="2254" w:type="dxa"/>
+          </w:tcPr>
+          <w:p>
+            <w:pPr>
+              <w:rPr>
+                <w:lang w:val="en-US"/>
+              </w:rPr>
+            </w:pPr>
+            <w:r>
+              <w:rPr>
+                <w:lang w:val="en-US"/>
+              </w:rPr>
+              <w:t xml:space="preserve">66005M002  </w:t>
+            </w:r>
+          </w:p>
+        </w:tc>
+        <w:tc>
+          <w:tcPr>
+            <w:tcW w:w="2254" w:type="dxa"/>
+          </w:tcPr>
+          <w:p>
+            <w:pPr>
+              <w:rPr>
+                <w:lang w:val="en-US"/>
+              </w:rPr>
+            </w:pPr>
+            <w:r>
+              <w:rPr>
+                <w:lang w:val="en-US"/>
+              </w:rPr>
+              <w:t xml:space="preserve">0.017119 </w:t>
+            </w:r>
+          </w:p>
+        </w:tc>
+        <w:tc>
+          <w:tcPr>
+            <w:tcW w:w="2254" w:type="dxa"/>
+          </w:tcPr>
+          <w:p>
+            <w:pPr>
+              <w:rPr>
+                <w:lang w:val="en-US"/>
+              </w:rPr>
+            </w:pPr>
+            <w:r>
+              <w:rPr>
+                <w:lang w:val="en-US"/>
+              </w:rPr>
+              <w:t xml:space="preserve">-0.003225  </w:t>
+            </w:r>
+          </w:p>
+        </w:tc>
+        <w:tc>
+          <w:tcPr>
+            <w:tcW w:w="2254" w:type="dxa"/>
+          </w:tcPr>
+          <w:p>
+            <w:pPr>
+              <w:rPr>
+                <w:lang w:val="en-US"/>
+              </w:rPr>
+            </w:pPr>
+            <w:r>
+              <w:rPr>
+                <w:lang w:val="en-US"/>
+              </w:rPr>
+              <w:t>0.005740</w:t>
+            </w:r>
+          </w:p>
+        </w:tc>
+      </w:tr>
+      <w:tr>
+        <w:tc>
+          <w:tcPr>
+            <w:tcW w:w="2254" w:type="dxa"/>
+          </w:tcPr>
+          <w:p>
+            <w:pPr>
+              <w:rPr>
+                <w:lang w:val="en-US"/>
+              </w:rPr>
+            </w:pPr>
+            <w:r>
+              <w:rPr>
+                <w:lang w:val="en-US"/>
+              </w:rPr>
+              <w:t xml:space="preserve">66038M002  </w:t>
+            </w:r>
+          </w:p>
+        </w:tc>
+        <w:tc>
+          <w:tcPr>
+            <w:tcW w:w="2254" w:type="dxa"/>
+          </w:tcPr>
+          <w:p>
+            <w:pPr>
+              <w:rPr>
+                <w:lang w:val="en-US"/>
+              </w:rPr>
+            </w:pPr>
+            <w:r>
+              <w:rPr>
+                <w:lang w:val="en-US"/>
+              </w:rPr>
+              <w:t>0.017026</w:t>
+            </w:r>
+          </w:p>
+        </w:tc>
+        <w:tc>
+          <w:tcPr>
+            <w:tcW w:w="2254" w:type="dxa"/>
+          </w:tcPr>
+          <w:p>
+            <w:pPr>
+              <w:rPr>
+                <w:lang w:val="en-US"/>
+              </w:rPr>
+            </w:pPr>
+            <w:r>
+              <w:rPr>
+                <w:lang w:val="en-US"/>
+              </w:rPr>
+              <w:t>-0.003350</w:t>
+            </w:r>
+          </w:p>
+        </w:tc>
+        <w:tc>
+          <w:tcPr>
+            <w:tcW w:w="2254" w:type="dxa"/>
+          </w:tcPr>
+          <w:p>
+            <w:pPr>
+              <w:rPr>
+                <w:lang w:val="en-US"/>
+              </w:rPr>
+            </w:pPr>
+            <w:r>
+              <w:rPr>
+                <w:lang w:val="en-US"/>
+              </w:rPr>
+              <w:t>0.005646</w:t>
+            </w:r>
+          </w:p>
+        </w:tc>
+      </w:tr>
+      <w:tr>
+        <w:tc>
+          <w:tcPr>
+            <w:tcW w:w="2254" w:type="dxa"/>
+          </w:tcPr>
+          <w:p>
+            <w:pPr>
+              <w:rPr>
+                <w:lang w:val="en-US"/>
+              </w:rPr>
+            </w:pPr>
+            <w:r>
+              <w:rPr>
+                <w:lang w:val="en-US"/>
+              </w:rPr>
+              <w:t xml:space="preserve">66008M006 </w:t>
+            </w:r>
+          </w:p>
+        </w:tc>
+        <w:tc>
+          <w:tcPr>
+            <w:tcW w:w="2254" w:type="dxa"/>
+          </w:tcPr>
+          <w:p>
+            <w:pPr>
+              <w:rPr>
+                <w:lang w:val="en-US"/>
+              </w:rPr>
+            </w:pPr>
+            <w:r>
+              <w:rPr>
+                <w:lang w:val="en-US"/>
+              </w:rPr>
+              <w:t>0.016952</w:t>
+            </w:r>
+          </w:p>
+        </w:tc>
+        <w:tc>
+          <w:tcPr>
+            <w:tcW w:w="2254" w:type="dxa"/>
+          </w:tcPr>
+          <w:p>
+            <w:pPr>
+              <w:rPr>
+                <w:lang w:val="en-US"/>
+              </w:rPr>
+            </w:pPr>
+            <w:r>
+              <w:rPr>
+                <w:lang w:val="en-US"/>
+              </w:rPr>
+              <w:t>-0.002037</w:t>
+            </w:r>
+          </w:p>
+        </w:tc>
+        <w:tc>
+          <w:tcPr>
+            <w:tcW w:w="2254" w:type="dxa"/>
+          </w:tcPr>
+          <w:p>
+            <w:pPr>
+              <w:rPr>
+                <w:lang w:val="en-US"/>
+              </w:rPr>
+            </w:pPr>
+            <w:r>
+              <w:rPr>
+                <w:lang w:val="en-US"/>
+              </w:rPr>
+              <w:t>0.006220</w:t>
+            </w:r>
+          </w:p>
+        </w:tc>
+      </w:tr>
+      <w:tr>
+        <w:tc>
+          <w:tcPr>
+            <w:tcW w:w="2254" w:type="dxa"/>
+          </w:tcPr>
+          <w:p>
+            <w:pPr>
+              <w:rPr>
+                <w:lang w:val="en-US"/>
+              </w:rPr>
+            </w:pPr>
+            <w:r>
+              <w:rPr>
+                <w:lang w:val="en-US"/>
+              </w:rPr>
+              <w:t>66007M003</w:t>
+            </w:r>
+          </w:p>
+        </w:tc>
+        <w:tc>
+          <w:tcPr>
+            <w:tcW w:w="2254" w:type="dxa"/>
+          </w:tcPr>
+          <w:p>
+            <w:pPr>
+              <w:rPr>
+                <w:lang w:val="en-US"/>
+              </w:rPr>
+            </w:pPr>
+            <w:r>
+              <w:rPr>
+                <w:lang w:val="en-US"/>
+              </w:rPr>
+              <w:t xml:space="preserve">0.016698 </w:t>
+            </w:r>
+          </w:p>
+        </w:tc>
+        <w:tc>
+          <w:tcPr>
+            <w:tcW w:w="2254" w:type="dxa"/>
+          </w:tcPr>
+          <w:p>
+            <w:pPr>
+              <w:rPr>
+                <w:lang w:val="en-US"/>
+              </w:rPr>
+            </w:pPr>
+            <w:r>
+              <w:rPr>
+                <w:lang w:val="en-US"/>
+              </w:rPr>
+              <w:t>-0.004321</w:t>
+            </w:r>
+          </w:p>
+        </w:tc>
+        <w:tc>
+          <w:tcPr>
+            <w:tcW w:w="2254" w:type="dxa"/>
+          </w:tcPr>
+          <w:p>
+            <w:pPr>
+              <w:rPr>
+                <w:lang w:val="en-US"/>
+              </w:rPr>
+            </w:pPr>
+            <w:r>
+              <w:rPr>
+                <w:lang w:val="en-US"/>
+              </w:rPr>
+              <w:t>0.005069</w:t>
+            </w:r>
+          </w:p>
+        </w:tc>
+      </w:tr>
+    </w:tbl>
+    <w:p>
+      <w:pPr>
         <w:pStyle w:val="Titre1"/>
+        <w:rPr>
+          <w:lang w:val="en-US"/>
+        </w:rPr>
       </w:pPr>
-      <w:bookmarkStart w:id="3" w:name="_Toc219218397"/>
-      <w:r>
+      <w:bookmarkStart w:id="9" w:name="_Toc219284901"/>
+      <w:r>
+        <w:rPr>
+          <w:lang w:val="en-US"/>
+        </w:rPr>
         <w:t>Conclusion</w:t>
       </w:r>
-      <w:bookmarkEnd w:id="3"/>
-      <w:r>
+      <w:bookmarkEnd w:id="9"/>
+      <w:r>
+        <w:rPr>
+          <w:lang w:val="en-US"/>
+        </w:rPr>
         <w:t xml:space="preserve"> </w:t>
       </w:r>
     </w:p>
@@ -857,12 +3158,13 @@
         <w:rPr>
           <w:sz w:val="32"/>
           <w:szCs w:val="32"/>
+          <w:lang w:val="en-US"/>
         </w:rPr>
       </w:pPr>
     </w:p>
     <w:sectPr>
-      <w:footerReference w:type="default" r:id="rId9"/>
-      <w:footerReference w:type="first" r:id="rId10"/>
+      <w:footerReference w:type="default" r:id="rId11"/>
+      <w:footerReference w:type="first" r:id="rId12"/>
       <w:pgSz w:w="11906" w:h="16838"/>
       <w:pgMar w:top="1440" w:right="1440" w:bottom="1440" w:left="1440" w:header="708" w:footer="708" w:gutter="0"/>
       <w:cols w:space="708"/>
@@ -1528,7 +3830,6 @@
     <w:next w:val="Normal"/>
     <w:link w:val="Titre2Car"/>
     <w:uiPriority w:val="9"/>
-    <w:semiHidden/>
     <w:unhideWhenUsed/>
     <w:qFormat/>
     <w:rsid w:val="00A82626"/>
@@ -1745,7 +4046,6 @@
     <w:basedOn w:val="Policepardfaut"/>
     <w:link w:val="Titre2"/>
     <w:uiPriority w:val="9"/>
-    <w:semiHidden/>
     <w:rsid w:val="00A82626"/>
     <w:rPr>
       <w:rFonts w:asciiTheme="majorHAnsi" w:eastAsiaTheme="majorEastAsia" w:hAnsiTheme="majorHAnsi" w:cstheme="majorBidi"/>
@@ -2104,6 +4404,38 @@
       <w:u w:val="single"/>
     </w:rPr>
   </w:style>
+  <w:style w:type="table" w:styleId="Grilledutableau">
+    <w:name w:val="Table Grid"/>
+    <w:basedOn w:val="TableauNormal"/>
+    <w:uiPriority w:val="39"/>
+    <w:rsid w:val="00F00CBB"/>
+    <w:pPr>
+      <w:spacing w:after="0" w:line="240" w:lineRule="auto"/>
+    </w:pPr>
+    <w:tblPr>
+      <w:tblBorders>
+        <w:top w:val="single" w:sz="4" w:space="0" w:color="auto"/>
+        <w:left w:val="single" w:sz="4" w:space="0" w:color="auto"/>
+        <w:bottom w:val="single" w:sz="4" w:space="0" w:color="auto"/>
+        <w:right w:val="single" w:sz="4" w:space="0" w:color="auto"/>
+        <w:insideH w:val="single" w:sz="4" w:space="0" w:color="auto"/>
+        <w:insideV w:val="single" w:sz="4" w:space="0" w:color="auto"/>
+      </w:tblBorders>
+    </w:tblPr>
+  </w:style>
+  <w:style w:type="paragraph" w:styleId="TM2">
+    <w:name w:val="toc 2"/>
+    <w:basedOn w:val="Normal"/>
+    <w:next w:val="Normal"/>
+    <w:autoRedefine/>
+    <w:uiPriority w:val="39"/>
+    <w:unhideWhenUsed/>
+    <w:rsid w:val="006A0D88"/>
+    <w:pPr>
+      <w:spacing w:after="100"/>
+      <w:ind w:left="220"/>
+    </w:pPr>
+  </w:style>
 </w:styles>
 </file>
 
@@ -2402,6 +4734,26 @@
 </a:theme>
 </file>
 
+<file path=word/webextensions/taskpanes.xml><?xml version="1.0" encoding="utf-8"?>
+<wetp:taskpanes xmlns:wetp="http://schemas.microsoft.com/office/webextensions/taskpanes/2010/11">
+  <wetp:taskpane dockstate="right" visibility="0" width="525" row="0">
+    <wetp:webextensionref xmlns:r="http://schemas.openxmlformats.org/officeDocument/2006/relationships" r:id="rId1"/>
+  </wetp:taskpane>
+</wetp:taskpanes>
+</file>
+
+<file path=word/webextensions/webextension1.xml><?xml version="1.0" encoding="utf-8"?>
+<we:webextension xmlns:we="http://schemas.microsoft.com/office/webextensions/webextension/2010/11" id="{1B9DC564-BE84-4EEB-BAFF-F996D158F1BE}">
+  <we:reference id="wa104382008" version="1.1.0.1" store="en-US" storeType="OMEX"/>
+  <we:alternateReferences>
+    <we:reference id="WA104382008" version="1.1.0.1" store="" storeType="OMEX"/>
+  </we:alternateReferences>
+  <we:properties/>
+  <we:bindings/>
+  <we:snapshot xmlns:r="http://schemas.openxmlformats.org/officeDocument/2006/relationships"/>
+</we:webextension>
+</file>
+
 <file path=customXml/item1.xml><?xml version="1.0" encoding="utf-8"?>
 <b:Sources xmlns:b="http://schemas.openxmlformats.org/officeDocument/2006/bibliography" xmlns="http://schemas.openxmlformats.org/officeDocument/2006/bibliography" SelectedStyle="\APASixthEditionOfficeOnline.xsl" StyleName="APA" Version="6"/>
 </file>

</xml_diff>

<commit_message>
doc et legende carte
</commit_message>
<xml_diff>
--- a/Rapport.docx
+++ b/Rapport.docx
@@ -996,7 +996,14 @@
     </w:p>
     <w:p>
       <w:r>
-        <w:t xml:space="preserve">Le code source peut être consulté sur : </w:t>
+        <w:rPr>
+          <w:b/>
+          <w:bCs/>
+        </w:rPr>
+        <w:t>Le code source peut être consulté sur :</w:t>
+      </w:r>
+      <w:r>
+        <w:t xml:space="preserve"> </w:t>
       </w:r>
       <w:hyperlink r:id="rId9" w:history="1">
         <w:r>
@@ -1013,7 +1020,17 @@
       </w:r>
     </w:p>
     <w:p>
-      <w:r>
+      <w:pPr>
+        <w:rPr>
+          <w:b/>
+          <w:bCs/>
+        </w:rPr>
+      </w:pPr>
+      <w:r>
+        <w:rPr>
+          <w:b/>
+          <w:bCs/>
+        </w:rPr>
         <w:t>Les librairies utilisées sont :</w:t>
       </w:r>
     </w:p>
@@ -1096,13 +1113,31 @@
       </w:r>
     </w:p>
     <w:p>
-      <w:r>
+      <w:pPr>
+        <w:rPr>
+          <w:b/>
+          <w:bCs/>
+        </w:rPr>
+      </w:pPr>
+      <w:r>
+        <w:rPr>
+          <w:b/>
+          <w:bCs/>
+        </w:rPr>
         <w:t>Commande pour les installer</w:t>
       </w:r>
       <w:r>
+        <w:rPr>
+          <w:b/>
+          <w:bCs/>
+        </w:rPr>
         <w:t xml:space="preserve"> avant la première exécution</w:t>
       </w:r>
       <w:r>
+        <w:rPr>
+          <w:b/>
+          <w:bCs/>
+        </w:rPr>
         <w:t> :</w:t>
       </w:r>
     </w:p>
@@ -1112,33 +1147,11 @@
           <w:lang w:val="en-US"/>
         </w:rPr>
       </w:pPr>
-      <w:proofErr w:type="gramStart"/>
       <w:r>
         <w:rPr>
           <w:lang w:val="en-US"/>
         </w:rPr>
-        <w:t>pip</w:t>
-      </w:r>
-      <w:proofErr w:type="gramEnd"/>
-      <w:r>
-        <w:rPr>
-          <w:lang w:val="en-US"/>
-        </w:rPr>
-        <w:t xml:space="preserve"> </w:t>
-      </w:r>
-      <w:proofErr w:type="gramStart"/>
-      <w:r>
-        <w:rPr>
-          <w:lang w:val="en-US"/>
-        </w:rPr>
-        <w:t>install</w:t>
-      </w:r>
-      <w:proofErr w:type="gramEnd"/>
-      <w:r>
-        <w:rPr>
-          <w:lang w:val="en-US"/>
-        </w:rPr>
-        <w:t xml:space="preserve"> </w:t>
+        <w:t xml:space="preserve">pip install </w:t>
       </w:r>
       <w:proofErr w:type="spellStart"/>
       <w:r>
@@ -1192,63 +1205,117 @@
       </w:r>
     </w:p>
     <w:p>
-      <w:r>
+      <w:pPr>
+        <w:rPr>
+          <w:b/>
+          <w:bCs/>
+        </w:rPr>
+      </w:pPr>
+      <w:r>
+        <w:rPr>
+          <w:b/>
+          <w:bCs/>
+        </w:rPr>
         <w:t>Commande pour l’</w:t>
       </w:r>
       <w:r>
+        <w:rPr>
+          <w:b/>
+          <w:bCs/>
+        </w:rPr>
         <w:t>exécution</w:t>
       </w:r>
       <w:r>
+        <w:rPr>
+          <w:b/>
+          <w:bCs/>
+        </w:rPr>
         <w:t xml:space="preserve"> du projet :</w:t>
       </w:r>
     </w:p>
     <w:p>
-      <w:proofErr w:type="gramStart"/>
-      <w:r>
-        <w:t>python</w:t>
-      </w:r>
-      <w:proofErr w:type="gramEnd"/>
-      <w:r>
-        <w:t xml:space="preserve"> main.py</w:t>
+      <w:r>
+        <w:t>python main.py</w:t>
       </w:r>
     </w:p>
     <w:p>
-      <w:r>
+      <w:pPr>
+        <w:rPr>
+          <w:color w:val="EE0000"/>
+        </w:rPr>
+      </w:pPr>
+      <w:r>
+        <w:rPr>
+          <w:color w:val="EE0000"/>
+        </w:rPr>
         <w:t xml:space="preserve">Attention l’exécution du fichier peut prendre entre </w:t>
       </w:r>
       <w:r>
+        <w:rPr>
+          <w:color w:val="EE0000"/>
+        </w:rPr>
         <w:t>10</w:t>
       </w:r>
       <w:r>
+        <w:rPr>
+          <w:color w:val="EE0000"/>
+        </w:rPr>
         <w:t xml:space="preserve"> secondes et</w:t>
       </w:r>
       <w:r>
+        <w:rPr>
+          <w:color w:val="EE0000"/>
+        </w:rPr>
         <w:t xml:space="preserve"> </w:t>
       </w:r>
       <w:r>
+        <w:rPr>
+          <w:color w:val="EE0000"/>
+        </w:rPr>
         <w:t>5</w:t>
       </w:r>
       <w:r>
+        <w:rPr>
+          <w:color w:val="EE0000"/>
+        </w:rPr>
         <w:t>0</w:t>
       </w:r>
       <w:r>
+        <w:rPr>
+          <w:color w:val="EE0000"/>
+        </w:rPr>
         <w:t xml:space="preserve"> secondes</w:t>
       </w:r>
       <w:r>
+        <w:rPr>
+          <w:color w:val="EE0000"/>
+        </w:rPr>
         <w:t xml:space="preserve">. La progression de l’exécution est </w:t>
       </w:r>
       <w:r>
+        <w:rPr>
+          <w:color w:val="EE0000"/>
+        </w:rPr>
         <w:t>affichée</w:t>
       </w:r>
       <w:r>
+        <w:rPr>
+          <w:color w:val="EE0000"/>
+        </w:rPr>
         <w:t xml:space="preserve"> dans le terminal avec </w:t>
       </w:r>
       <w:proofErr w:type="spellStart"/>
       <w:r>
+        <w:rPr>
+          <w:color w:val="EE0000"/>
+        </w:rPr>
         <w:t>tqdm</w:t>
       </w:r>
       <w:proofErr w:type="spellEnd"/>
       <w:r>
+        <w:rPr>
+          <w:color w:val="EE0000"/>
+        </w:rPr>
         <w:t xml:space="preserve">. </w:t>
       </w:r>
     </w:p>
@@ -1264,40 +1331,54 @@
     </w:p>
     <w:p>
       <w:r>
+        <w:rPr>
+          <w:b/>
+          <w:bCs/>
+        </w:rPr>
         <w:t>La copie des données</w:t>
       </w:r>
       <w:r>
+        <w:rPr>
+          <w:b/>
+          <w:bCs/>
+        </w:rPr>
         <w:t xml:space="preserve"> brutes</w:t>
       </w:r>
       <w:r>
-        <w:t xml:space="preserve"> de se fait dans le dossier </w:t>
-      </w:r>
-      <w:proofErr w:type="gramStart"/>
-      <w:r>
-        <w:t>: .</w:t>
-      </w:r>
-      <w:proofErr w:type="gramEnd"/>
-      <w:r>
-        <w:t xml:space="preserve">/data </w:t>
+        <w:rPr>
+          <w:b/>
+          <w:bCs/>
+        </w:rPr>
+        <w:t xml:space="preserve"> de se fait dans le dossier :</w:t>
+      </w:r>
+      <w:r>
+        <w:t xml:space="preserve"> ./data </w:t>
       </w:r>
     </w:p>
     <w:p>
       <w:r>
+        <w:rPr>
+          <w:b/>
+          <w:bCs/>
+        </w:rPr>
         <w:t>La lecture des données</w:t>
       </w:r>
       <w:r>
+        <w:rPr>
+          <w:b/>
+          <w:bCs/>
+        </w:rPr>
         <w:t xml:space="preserve"> de sortie</w:t>
       </w:r>
       <w:r>
-        <w:t xml:space="preserve"> se fait dans le dossier </w:t>
-      </w:r>
-      <w:proofErr w:type="gramStart"/>
-      <w:r>
-        <w:t>: .</w:t>
-      </w:r>
-      <w:proofErr w:type="gramEnd"/>
-      <w:r>
-        <w:t xml:space="preserve">/ output </w:t>
+        <w:rPr>
+          <w:b/>
+          <w:bCs/>
+        </w:rPr>
+        <w:t xml:space="preserve"> se fait dans le dossier :</w:t>
+      </w:r>
+      <w:r>
+        <w:t xml:space="preserve"> ./ output </w:t>
       </w:r>
     </w:p>
     <w:p>
@@ -1430,60 +1511,7 @@
           <w:noProof/>
         </w:rPr>
         <w:drawing>
-          <wp:inline distT="0" distB="0" distL="0" distR="0" wp14:anchorId="29A4EC70" wp14:editId="300FF99E">
-            <wp:extent cx="5731510" cy="3578225"/>
-            <wp:effectExtent l="0" t="0" r="2540" b="3175"/>
-            <wp:docPr id="1321454147" name="Image 2" descr="Une image contenant texte, carte, capture d’écran, atlas&#10;&#10;Le contenu généré par l’IA peut être incorrect."/>
-            <wp:cNvGraphicFramePr>
-              <a:graphicFrameLocks xmlns:a="http://schemas.openxmlformats.org/drawingml/2006/main" noChangeAspect="1"/>
-            </wp:cNvGraphicFramePr>
-            <a:graphic xmlns:a="http://schemas.openxmlformats.org/drawingml/2006/main">
-              <a:graphicData uri="http://schemas.openxmlformats.org/drawingml/2006/picture">
-                <pic:pic xmlns:pic="http://schemas.openxmlformats.org/drawingml/2006/picture">
-                  <pic:nvPicPr>
-                    <pic:cNvPr id="1321454147" name="Image 2" descr="Une image contenant texte, carte, capture d’écran, atlas&#10;&#10;Le contenu généré par l’IA peut être incorrect."/>
-                    <pic:cNvPicPr>
-                      <a:picLocks noChangeAspect="1" noChangeArrowheads="1"/>
-                    </pic:cNvPicPr>
-                  </pic:nvPicPr>
-                  <pic:blipFill>
-                    <a:blip r:embed="rId10" cstate="print">
-                      <a:extLst>
-                        <a:ext uri="{28A0092B-C50C-407E-A947-70E740481C1C}">
-                          <a14:useLocalDpi xmlns:a14="http://schemas.microsoft.com/office/drawing/2010/main" val="0"/>
-                        </a:ext>
-                      </a:extLst>
-                    </a:blip>
-                    <a:srcRect/>
-                    <a:stretch>
-                      <a:fillRect/>
-                    </a:stretch>
-                  </pic:blipFill>
-                  <pic:spPr bwMode="auto">
-                    <a:xfrm>
-                      <a:off x="0" y="0"/>
-                      <a:ext cx="5731510" cy="3578225"/>
-                    </a:xfrm>
-                    <a:prstGeom prst="rect">
-                      <a:avLst/>
-                    </a:prstGeom>
-                    <a:noFill/>
-                    <a:ln>
-                      <a:noFill/>
-                    </a:ln>
-                  </pic:spPr>
-                </pic:pic>
-              </a:graphicData>
-            </a:graphic>
-          </wp:inline>
-        </w:drawing>
-      </w:r>
-      <w:r>
-        <w:rPr>
-          <w:noProof/>
-        </w:rPr>
-        <w:drawing>
-          <wp:inline distT="0" distB="0" distL="0" distR="0" wp14:anchorId="370F60B3" wp14:editId="6D2B4557">
+          <wp:inline distT="0" distB="0" distL="0" distR="0" wp14:anchorId="370F60B3" wp14:editId="4684408F">
             <wp:extent cx="5731510" cy="3070860"/>
             <wp:effectExtent l="0" t="0" r="2540" b="0"/>
             <wp:docPr id="5351464" name="Image 1" descr="Une image contenant texte, carte, atlas&#10;&#10;Le contenu généré par l’IA peut être incorrect."/>
@@ -1500,7 +1528,7 @@
                     </pic:cNvPicPr>
                   </pic:nvPicPr>
                   <pic:blipFill>
-                    <a:blip r:embed="rId11" cstate="print">
+                    <a:blip r:embed="rId10" cstate="print">
                       <a:extLst>
                         <a:ext uri="{28A0092B-C50C-407E-A947-70E740481C1C}">
                           <a14:useLocalDpi xmlns:a14="http://schemas.microsoft.com/office/drawing/2010/main" val="0"/>
@@ -5359,7 +5387,7 @@
           <w:numId w:val="2"/>
         </w:numPr>
       </w:pPr>
-      <w:hyperlink r:id="rId12" w:history="1">
+      <w:hyperlink r:id="rId11" w:history="1">
         <w:r>
           <w:rPr>
             <w:rStyle w:val="Lienhypertexte"/>
@@ -5372,6 +5400,34 @@
       </w:r>
       <w:r>
         <w:t xml:space="preserve">umentation officielle de Pandas </w:t>
+      </w:r>
+    </w:p>
+    <w:p>
+      <w:pPr>
+        <w:pStyle w:val="Paragraphedeliste"/>
+        <w:numPr>
+          <w:ilvl w:val="0"/>
+          <w:numId w:val="2"/>
+        </w:numPr>
+      </w:pPr>
+      <w:hyperlink r:id="rId12" w:history="1">
+        <w:r>
+          <w:rPr>
+            <w:rStyle w:val="Lienhypertexte"/>
+          </w:rPr>
+          <w:t>https://matplotlib.org</w:t>
+        </w:r>
+      </w:hyperlink>
+      <w:r>
+        <w:t xml:space="preserve"> – Documentation officielle </w:t>
+      </w:r>
+      <w:proofErr w:type="spellStart"/>
+      <w:r>
+        <w:t>Matplotlib</w:t>
+      </w:r>
+      <w:proofErr w:type="spellEnd"/>
+      <w:r>
+        <w:t xml:space="preserve"> </w:t>
       </w:r>
     </w:p>
     <w:p>
@@ -5387,20 +5443,17 @@
           <w:rPr>
             <w:rStyle w:val="Lienhypertexte"/>
           </w:rPr>
-          <w:t>https://matplotlib.org</w:t>
+          <w:t>https://numpy.org/doc/stable/</w:t>
         </w:r>
       </w:hyperlink>
       <w:r>
-        <w:t xml:space="preserve"> – Documentation officielle </w:t>
+        <w:t xml:space="preserve">   - Documentation officielle </w:t>
       </w:r>
       <w:proofErr w:type="spellStart"/>
       <w:r>
-        <w:t>Matplotlib</w:t>
+        <w:t>Numpy</w:t>
       </w:r>
       <w:proofErr w:type="spellEnd"/>
-      <w:r>
-        <w:t xml:space="preserve"> </w:t>
-      </w:r>
     </w:p>
     <w:p>
       <w:pPr>
@@ -5415,17 +5468,12 @@
           <w:rPr>
             <w:rStyle w:val="Lienhypertexte"/>
           </w:rPr>
-          <w:t>https://numpy.org/doc/stable/</w:t>
+          <w:t>https://tqdm.github.io/</w:t>
         </w:r>
       </w:hyperlink>
       <w:r>
-        <w:t xml:space="preserve">   - Documentation officielle </w:t>
-      </w:r>
-      <w:proofErr w:type="spellStart"/>
-      <w:r>
-        <w:t>Numpy</w:t>
-      </w:r>
-      <w:proofErr w:type="spellEnd"/>
+        <w:t xml:space="preserve"> - Documentation officielle de TQDM</w:t>
+      </w:r>
     </w:p>
     <w:p>
       <w:pPr>
@@ -5440,11 +5488,14 @@
           <w:rPr>
             <w:rStyle w:val="Lienhypertexte"/>
           </w:rPr>
-          <w:t>https://tqdm.github.io/</w:t>
+          <w:t>https://gemini.google.com/app</w:t>
         </w:r>
       </w:hyperlink>
       <w:r>
-        <w:t xml:space="preserve"> - Documentation officielle de TQDM</w:t>
+        <w:t xml:space="preserve"> - Utili</w:t>
+      </w:r>
+      <w:r>
+        <w:t xml:space="preserve">sation à titre d’exemple et de première maquette </w:t>
       </w:r>
     </w:p>
     <w:p>
@@ -5460,29 +5511,6 @@
           <w:rPr>
             <w:rStyle w:val="Lienhypertexte"/>
           </w:rPr>
-          <w:t>https://gemini.google.com/app</w:t>
-        </w:r>
-      </w:hyperlink>
-      <w:r>
-        <w:t xml:space="preserve"> - Utili</w:t>
-      </w:r>
-      <w:r>
-        <w:t xml:space="preserve">sation à titre d’exemple et de première maquette </w:t>
-      </w:r>
-    </w:p>
-    <w:p>
-      <w:pPr>
-        <w:pStyle w:val="Paragraphedeliste"/>
-        <w:numPr>
-          <w:ilvl w:val="0"/>
-          <w:numId w:val="2"/>
-        </w:numPr>
-      </w:pPr>
-      <w:hyperlink r:id="rId17" w:history="1">
-        <w:r>
-          <w:rPr>
-            <w:rStyle w:val="Lienhypertexte"/>
-          </w:rPr>
           <w:t>https://itrf.ign.fr/</w:t>
         </w:r>
       </w:hyperlink>
@@ -5491,8 +5519,8 @@
       </w:r>
     </w:p>
     <w:sectPr>
-      <w:footerReference w:type="default" r:id="rId18"/>
-      <w:footerReference w:type="first" r:id="rId19"/>
+      <w:footerReference w:type="default" r:id="rId17"/>
+      <w:footerReference w:type="first" r:id="rId18"/>
       <w:pgSz w:w="11906" w:h="16838"/>
       <w:pgMar w:top="1440" w:right="1440" w:bottom="1440" w:left="1440" w:header="708" w:footer="708" w:gutter="0"/>
       <w:cols w:space="708"/>

</xml_diff>